<commit_message>
Add task description to FCNN report
</commit_message>
<xml_diff>
--- a/FCNN/report/FCNN_report.docx
+++ b/FCNN/report/FCNN_report.docx
@@ -316,7 +316,27 @@
           <w:szCs w:val="28"/>
           <w:lang w:val="ru-RU"/>
         </w:rPr>
-        <w:t>Разработка полностью связанной нейронной сети</w:t>
+        <w:t>Применение</w:t>
+      </w:r>
+      <w:r>
+        <w:rPr>
+          <w:rFonts w:ascii="Times New Roman" w:hAnsi="Times New Roman"/>
+          <w:b/>
+          <w:sz w:val="28"/>
+          <w:szCs w:val="28"/>
+          <w:lang w:val="ru-RU"/>
+        </w:rPr>
+        <w:t xml:space="preserve"> полностью связанной нейронной сети</w:t>
+      </w:r>
+      <w:r>
+        <w:rPr>
+          <w:rFonts w:ascii="Times New Roman" w:hAnsi="Times New Roman"/>
+          <w:b/>
+          <w:sz w:val="28"/>
+          <w:szCs w:val="28"/>
+          <w:lang w:val="ru-RU"/>
+        </w:rPr>
+        <w:t xml:space="preserve"> для определения пола человека по фотографии лица</w:t>
       </w:r>
       <w:r>
         <w:rPr>
@@ -589,17 +609,6 @@
         </w:rPr>
         <w:t>под</w:t>
       </w:r>
-    </w:p>
-    <w:p>
-      <w:pPr>
-        <w:jc w:val="center"/>
-        <w:rPr>
-          <w:rFonts w:ascii="Times New Roman" w:hAnsi="Times New Roman"/>
-          <w:sz w:val="28"/>
-          <w:szCs w:val="28"/>
-          <w:lang w:val="ru-RU"/>
-        </w:rPr>
-      </w:pPr>
     </w:p>
     <w:p>
       <w:pPr>
@@ -737,6 +746,7 @@
           <w:lang w:val="ru-RU"/>
         </w:rPr>
       </w:pPr>
+      <w:commentRangeStart w:id="0"/>
       <w:r>
         <w:rPr>
           <w:rFonts w:ascii="Times New Roman" w:hAnsi="Times New Roman"/>
@@ -748,6 +758,13 @@
         </w:rPr>
         <w:lastRenderedPageBreak/>
         <w:t>содержание</w:t>
+      </w:r>
+      <w:commentRangeEnd w:id="0"/>
+      <w:r>
+        <w:rPr>
+          <w:rStyle w:val="CommentReference"/>
+        </w:rPr>
+        <w:commentReference w:id="0"/>
       </w:r>
     </w:p>
     <w:sdt>
@@ -772,7 +789,7 @@
       <w:sdtContent>
         <w:p>
           <w:pPr>
-            <w:pStyle w:val="14"/>
+            <w:pStyle w:val="TOC1"/>
             <w:rPr>
               <w:rFonts w:asciiTheme="minorHAnsi" w:eastAsiaTheme="minorEastAsia" w:hAnsiTheme="minorHAnsi" w:cstheme="minorBidi"/>
               <w:b w:val="0"/>
@@ -791,10 +808,10 @@
           <w:r>
             <w:fldChar w:fldCharType="separate"/>
           </w:r>
-          <w:hyperlink w:anchor="_Toc500694580" w:history="1">
+          <w:hyperlink w:anchor="_Toc501527051" w:history="1">
             <w:r>
               <w:rPr>
-                <w:rStyle w:val="a7"/>
+                <w:rStyle w:val="Hyperlink"/>
               </w:rPr>
               <w:t>1</w:t>
             </w:r>
@@ -811,9 +828,9 @@
             </w:r>
             <w:r>
               <w:rPr>
-                <w:rStyle w:val="a7"/>
-              </w:rPr>
-              <w:t>Формат входа сети</w:t>
+                <w:rStyle w:val="Hyperlink"/>
+              </w:rPr>
+              <w:t>Постановка задачи</w:t>
             </w:r>
             <w:r>
               <w:rPr>
@@ -831,7 +848,7 @@
               <w:rPr>
                 <w:webHidden/>
               </w:rPr>
-              <w:instrText xml:space="preserve"> PAGEREF _Toc500694580 \h </w:instrText>
+              <w:instrText xml:space="preserve"> PAGEREF _Toc501527051 \h </w:instrText>
             </w:r>
             <w:r>
               <w:rPr>
@@ -860,7 +877,7 @@
         </w:p>
         <w:p>
           <w:pPr>
-            <w:pStyle w:val="14"/>
+            <w:pStyle w:val="TOC1"/>
             <w:rPr>
               <w:rFonts w:asciiTheme="minorHAnsi" w:eastAsiaTheme="minorEastAsia" w:hAnsiTheme="minorHAnsi" w:cstheme="minorBidi"/>
               <w:b w:val="0"/>
@@ -870,10 +887,10 @@
               <w:lang w:eastAsia="ru-RU" w:bidi="ar-SA"/>
             </w:rPr>
           </w:pPr>
-          <w:hyperlink w:anchor="_Toc500694581" w:history="1">
+          <w:hyperlink w:anchor="_Toc501527052" w:history="1">
             <w:r>
               <w:rPr>
-                <w:rStyle w:val="a7"/>
+                <w:rStyle w:val="Hyperlink"/>
               </w:rPr>
               <w:t>2</w:t>
             </w:r>
@@ -890,9 +907,9 @@
             </w:r>
             <w:r>
               <w:rPr>
-                <w:rStyle w:val="a7"/>
-              </w:rPr>
-              <w:t>Тестовые конфигурации сетей</w:t>
+                <w:rStyle w:val="Hyperlink"/>
+              </w:rPr>
+              <w:t>Формат входа сети</w:t>
             </w:r>
             <w:r>
               <w:rPr>
@@ -910,7 +927,7 @@
               <w:rPr>
                 <w:webHidden/>
               </w:rPr>
-              <w:instrText xml:space="preserve"> PAGEREF _Toc500694581 \h </w:instrText>
+              <w:instrText xml:space="preserve"> PAGEREF _Toc501527052 \h </w:instrText>
             </w:r>
             <w:r>
               <w:rPr>
@@ -939,7 +956,7 @@
         </w:p>
         <w:p>
           <w:pPr>
-            <w:pStyle w:val="14"/>
+            <w:pStyle w:val="TOC1"/>
             <w:rPr>
               <w:rFonts w:asciiTheme="minorHAnsi" w:eastAsiaTheme="minorEastAsia" w:hAnsiTheme="minorHAnsi" w:cstheme="minorBidi"/>
               <w:b w:val="0"/>
@@ -949,10 +966,10 @@
               <w:lang w:eastAsia="ru-RU" w:bidi="ar-SA"/>
             </w:rPr>
           </w:pPr>
-          <w:hyperlink w:anchor="_Toc500694582" w:history="1">
+          <w:hyperlink w:anchor="_Toc501527053" w:history="1">
             <w:r>
               <w:rPr>
-                <w:rStyle w:val="a7"/>
+                <w:rStyle w:val="Hyperlink"/>
               </w:rPr>
               <w:t>3</w:t>
             </w:r>
@@ -969,9 +986,9 @@
             </w:r>
             <w:r>
               <w:rPr>
-                <w:rStyle w:val="a7"/>
-              </w:rPr>
-              <w:t>Результаты экспериментов</w:t>
+                <w:rStyle w:val="Hyperlink"/>
+              </w:rPr>
+              <w:t>Тестовые конфигурации сетей</w:t>
             </w:r>
             <w:r>
               <w:rPr>
@@ -989,7 +1006,7 @@
               <w:rPr>
                 <w:webHidden/>
               </w:rPr>
-              <w:instrText xml:space="preserve"> PAGEREF _Toc500694582 \h </w:instrText>
+              <w:instrText xml:space="preserve"> PAGEREF _Toc501527053 \h </w:instrText>
             </w:r>
             <w:r>
               <w:rPr>
@@ -1006,7 +1023,7 @@
               <w:rPr>
                 <w:webHidden/>
               </w:rPr>
-              <w:t>6</w:t>
+              <w:t>5</w:t>
             </w:r>
             <w:r>
               <w:rPr>
@@ -1018,7 +1035,7 @@
         </w:p>
         <w:p>
           <w:pPr>
-            <w:pStyle w:val="14"/>
+            <w:pStyle w:val="TOC1"/>
             <w:rPr>
               <w:rFonts w:asciiTheme="minorHAnsi" w:eastAsiaTheme="minorEastAsia" w:hAnsiTheme="minorHAnsi" w:cstheme="minorBidi"/>
               <w:b w:val="0"/>
@@ -1028,10 +1045,10 @@
               <w:lang w:eastAsia="ru-RU" w:bidi="ar-SA"/>
             </w:rPr>
           </w:pPr>
-          <w:hyperlink w:anchor="_Toc500694583" w:history="1">
+          <w:hyperlink w:anchor="_Toc501527054" w:history="1">
             <w:r>
               <w:rPr>
-                <w:rStyle w:val="a7"/>
+                <w:rStyle w:val="Hyperlink"/>
               </w:rPr>
               <w:t>4</w:t>
             </w:r>
@@ -1048,7 +1065,86 @@
             </w:r>
             <w:r>
               <w:rPr>
-                <w:rStyle w:val="a7"/>
+                <w:rStyle w:val="Hyperlink"/>
+              </w:rPr>
+              <w:t>Результаты экспериментов</w:t>
+            </w:r>
+            <w:r>
+              <w:rPr>
+                <w:webHidden/>
+              </w:rPr>
+              <w:tab/>
+            </w:r>
+            <w:r>
+              <w:rPr>
+                <w:webHidden/>
+              </w:rPr>
+              <w:fldChar w:fldCharType="begin"/>
+            </w:r>
+            <w:r>
+              <w:rPr>
+                <w:webHidden/>
+              </w:rPr>
+              <w:instrText xml:space="preserve"> PAGEREF _Toc501527054 \h </w:instrText>
+            </w:r>
+            <w:r>
+              <w:rPr>
+                <w:webHidden/>
+              </w:rPr>
+            </w:r>
+            <w:r>
+              <w:rPr>
+                <w:webHidden/>
+              </w:rPr>
+              <w:fldChar w:fldCharType="separate"/>
+            </w:r>
+            <w:r>
+              <w:rPr>
+                <w:webHidden/>
+              </w:rPr>
+              <w:t>7</w:t>
+            </w:r>
+            <w:r>
+              <w:rPr>
+                <w:webHidden/>
+              </w:rPr>
+              <w:fldChar w:fldCharType="end"/>
+            </w:r>
+          </w:hyperlink>
+        </w:p>
+        <w:p>
+          <w:pPr>
+            <w:pStyle w:val="TOC1"/>
+            <w:rPr>
+              <w:rFonts w:asciiTheme="minorHAnsi" w:eastAsiaTheme="minorEastAsia" w:hAnsiTheme="minorHAnsi" w:cstheme="minorBidi"/>
+              <w:b w:val="0"/>
+              <w:bCs w:val="0"/>
+              <w:caps w:val="0"/>
+              <w:szCs w:val="22"/>
+              <w:lang w:eastAsia="ru-RU" w:bidi="ar-SA"/>
+            </w:rPr>
+          </w:pPr>
+          <w:hyperlink w:anchor="_Toc501527055" w:history="1">
+            <w:r>
+              <w:rPr>
+                <w:rStyle w:val="Hyperlink"/>
+              </w:rPr>
+              <w:t>5</w:t>
+            </w:r>
+            <w:r>
+              <w:rPr>
+                <w:rFonts w:asciiTheme="minorHAnsi" w:eastAsiaTheme="minorEastAsia" w:hAnsiTheme="minorHAnsi" w:cstheme="minorBidi"/>
+                <w:b w:val="0"/>
+                <w:bCs w:val="0"/>
+                <w:caps w:val="0"/>
+                <w:szCs w:val="22"/>
+                <w:lang w:eastAsia="ru-RU" w:bidi="ar-SA"/>
+              </w:rPr>
+              <w:tab/>
+            </w:r>
+            <w:r>
+              <w:rPr>
+                <w:rStyle w:val="Hyperlink"/>
               </w:rPr>
               <w:t>Итоги</w:t>
             </w:r>
@@ -1068,7 +1164,7 @@
               <w:rPr>
                 <w:webHidden/>
               </w:rPr>
-              <w:instrText xml:space="preserve"> PAGEREF _Toc500694583 \h </w:instrText>
+              <w:instrText xml:space="preserve"> PAGEREF _Toc501527055 \h </w:instrText>
             </w:r>
             <w:r>
               <w:rPr>
@@ -1085,7 +1181,7 @@
               <w:rPr>
                 <w:webHidden/>
               </w:rPr>
-              <w:t>7</w:t>
+              <w:t>8</w:t>
             </w:r>
             <w:r>
               <w:rPr>
@@ -1102,10 +1198,6 @@
               <w:tab w:val="right" w:pos="9627"/>
             </w:tabs>
             <w:spacing w:before="0" w:after="0" w:line="360" w:lineRule="auto"/>
-            <w:rPr>
-              <w:sz w:val="22"/>
-              <w:szCs w:val="22"/>
-            </w:rPr>
           </w:pPr>
           <w:r>
             <w:fldChar w:fldCharType="end"/>
@@ -1115,11 +1207,7 @@
     </w:sdt>
     <w:p>
       <w:pPr>
-        <w:spacing w:line="240" w:lineRule="auto"/>
-      </w:pPr>
-    </w:p>
-    <w:p>
-      <w:pPr>
+        <w:spacing w:before="0" w:after="0" w:line="240" w:lineRule="auto"/>
         <w:rPr>
           <w:rFonts w:ascii="Times New Roman" w:hAnsi="Times New Roman"/>
           <w:sz w:val="24"/>
@@ -1127,8 +1215,6 @@
           <w:lang w:val="ru-RU"/>
         </w:rPr>
       </w:pPr>
-      <w:bookmarkStart w:id="0" w:name="_gjdgxs" w:colFirst="0" w:colLast="0"/>
-      <w:bookmarkEnd w:id="0"/>
       <w:r>
         <w:rPr>
           <w:rFonts w:ascii="Times New Roman" w:hAnsi="Times New Roman"/>
@@ -1136,38 +1222,261 @@
           <w:szCs w:val="24"/>
           <w:lang w:val="ru-RU"/>
         </w:rPr>
-        <w:t>.</w:t>
+        <w:br w:type="page"/>
       </w:r>
     </w:p>
     <w:p>
       <w:pPr>
-        <w:spacing w:before="0" w:after="0" w:line="240" w:lineRule="auto"/>
-        <w:rPr>
-          <w:rFonts w:ascii="Times New Roman" w:hAnsi="Times New Roman"/>
-          <w:sz w:val="24"/>
-          <w:szCs w:val="24"/>
+        <w:pStyle w:val="Heading1"/>
+        <w:rPr>
+          <w:rFonts w:eastAsiaTheme="minorEastAsia"/>
           <w:lang w:val="ru-RU"/>
         </w:rPr>
       </w:pPr>
-      <w:r>
-        <w:rPr>
-          <w:rFonts w:ascii="Times New Roman" w:hAnsi="Times New Roman"/>
-          <w:sz w:val="24"/>
-          <w:szCs w:val="24"/>
+      <w:bookmarkStart w:id="1" w:name="_Toc501527051"/>
+      <w:r>
+        <w:rPr>
+          <w:rFonts w:eastAsiaTheme="minorEastAsia"/>
           <w:lang w:val="ru-RU"/>
         </w:rPr>
-        <w:br w:type="page"/>
-      </w:r>
+        <w:lastRenderedPageBreak/>
+        <w:t>Постановка задачи</w:t>
+      </w:r>
+      <w:bookmarkEnd w:id="1"/>
     </w:p>
     <w:p>
       <w:pPr>
-        <w:pStyle w:val="1"/>
-        <w:rPr>
-          <w:rFonts w:eastAsiaTheme="minorEastAsia"/>
+        <w:pStyle w:val="NormalText"/>
+        <w:ind w:firstLine="708"/>
+        <w:rPr>
+          <w:rFonts w:eastAsiaTheme="minorEastAsia"/>
+        </w:rPr>
+      </w:pPr>
+      <w:r>
+        <w:rPr>
+          <w:rFonts w:eastAsiaTheme="minorEastAsia"/>
+        </w:rPr>
+        <w:t>В данной лабораторной работе необходимо получить базовые навыки работы с выбранной библиотекой глубокого обучения</w:t>
+      </w:r>
+      <w:r>
+        <w:rPr>
+          <w:rFonts w:eastAsiaTheme="minorEastAsia"/>
+        </w:rPr>
+        <w:t xml:space="preserve"> </w:t>
+      </w:r>
+      <w:r>
+        <w:rPr>
+          <w:rFonts w:eastAsiaTheme="minorEastAsia"/>
+        </w:rPr>
+        <w:t>–</w:t>
+      </w:r>
+      <w:r>
+        <w:rPr>
+          <w:rFonts w:eastAsiaTheme="minorEastAsia"/>
+        </w:rPr>
+        <w:t xml:space="preserve"> </w:t>
+      </w:r>
+      <w:proofErr w:type="spellStart"/>
+      <w:r>
+        <w:rPr>
+          <w:rFonts w:eastAsiaTheme="minorEastAsia"/>
+          <w:lang w:val="en-US"/>
+        </w:rPr>
+        <w:t>Caffe</w:t>
+      </w:r>
+      <w:proofErr w:type="spellEnd"/>
+      <w:r>
+        <w:rPr>
+          <w:rFonts w:eastAsiaTheme="minorEastAsia"/>
+        </w:rPr>
+        <w:t>, а именно реализовать полностью связанную нейронную сеть</w:t>
+      </w:r>
+      <w:r>
+        <w:rPr>
+          <w:rFonts w:eastAsiaTheme="minorEastAsia"/>
+        </w:rPr>
+        <w:t xml:space="preserve"> и провести её тестирование сначала на наборе данных </w:t>
+      </w:r>
+      <w:r>
+        <w:rPr>
+          <w:rFonts w:eastAsiaTheme="minorEastAsia"/>
+          <w:lang w:val="en-US"/>
+        </w:rPr>
+        <w:t>MNIST</w:t>
+      </w:r>
+      <w:r>
+        <w:rPr>
+          <w:rFonts w:eastAsiaTheme="minorEastAsia"/>
+        </w:rPr>
+        <w:t>, а затем на выбранном наборе данных.</w:t>
+      </w:r>
+    </w:p>
+    <w:p>
+      <w:pPr>
+        <w:pStyle w:val="NormalText"/>
+        <w:ind w:firstLine="708"/>
+        <w:rPr>
+          <w:rFonts w:eastAsiaTheme="minorEastAsia"/>
+        </w:rPr>
+      </w:pPr>
+      <w:r>
+        <w:rPr>
+          <w:rFonts w:eastAsiaTheme="minorEastAsia"/>
+        </w:rPr>
+        <w:t>В ходе лабораторной работы будут решены следующие задачи:</w:t>
+      </w:r>
+    </w:p>
+    <w:p>
+      <w:pPr>
+        <w:pStyle w:val="NormalText"/>
+        <w:numPr>
+          <w:ilvl w:val="0"/>
+          <w:numId w:val="41"/>
+        </w:numPr>
+        <w:rPr>
+          <w:rFonts w:eastAsiaTheme="minorEastAsia"/>
+        </w:rPr>
+      </w:pPr>
+      <w:r>
+        <w:rPr>
+          <w:rFonts w:eastAsiaTheme="minorEastAsia"/>
+        </w:rPr>
+        <w:t xml:space="preserve">Установка библиотеки </w:t>
+      </w:r>
+      <w:proofErr w:type="spellStart"/>
+      <w:r>
+        <w:rPr>
+          <w:rFonts w:eastAsiaTheme="minorEastAsia"/>
+          <w:lang w:val="en-US"/>
+        </w:rPr>
+        <w:t>Caffe</w:t>
+      </w:r>
+      <w:proofErr w:type="spellEnd"/>
+      <w:r>
+        <w:rPr>
+          <w:rFonts w:eastAsiaTheme="minorEastAsia"/>
+        </w:rPr>
+        <w:t xml:space="preserve"> </w:t>
+      </w:r>
+      <w:r>
+        <w:rPr>
+          <w:rFonts w:eastAsiaTheme="minorEastAsia"/>
+        </w:rPr>
+        <w:t>на кластер и локальный компьютер</w:t>
+      </w:r>
+    </w:p>
+    <w:p>
+      <w:pPr>
+        <w:pStyle w:val="NormalText"/>
+        <w:numPr>
+          <w:ilvl w:val="0"/>
+          <w:numId w:val="41"/>
+        </w:numPr>
+        <w:rPr>
+          <w:rFonts w:eastAsiaTheme="minorEastAsia"/>
+        </w:rPr>
+      </w:pPr>
+      <w:r>
+        <w:rPr>
+          <w:rFonts w:eastAsiaTheme="minorEastAsia"/>
+        </w:rPr>
+        <w:t>П</w:t>
+      </w:r>
+      <w:r>
+        <w:rPr>
+          <w:rFonts w:eastAsiaTheme="minorEastAsia"/>
+        </w:rPr>
+        <w:t xml:space="preserve">роверка корректности установки библиотеки, а именно запуска тестового примера для решения задачи классификации рукописных цифр из набора данных </w:t>
+      </w:r>
+      <w:r>
+        <w:rPr>
+          <w:rFonts w:eastAsiaTheme="minorEastAsia"/>
+          <w:lang w:val="en-US"/>
+        </w:rPr>
+        <w:t>MNIST</w:t>
+      </w:r>
+    </w:p>
+    <w:p>
+      <w:pPr>
+        <w:pStyle w:val="NormalText"/>
+        <w:numPr>
+          <w:ilvl w:val="0"/>
+          <w:numId w:val="41"/>
+        </w:numPr>
+        <w:rPr>
+          <w:rFonts w:eastAsiaTheme="minorEastAsia"/>
+        </w:rPr>
+      </w:pPr>
+      <w:r>
+        <w:rPr>
+          <w:rFonts w:eastAsiaTheme="minorEastAsia"/>
+        </w:rPr>
+        <w:t>Разработка скриптов для подготовки тренировочного и тестового набора данных</w:t>
+      </w:r>
+    </w:p>
+    <w:p>
+      <w:pPr>
+        <w:pStyle w:val="NormalText"/>
+        <w:numPr>
+          <w:ilvl w:val="0"/>
+          <w:numId w:val="41"/>
+        </w:numPr>
+        <w:rPr>
+          <w:rFonts w:eastAsiaTheme="minorEastAsia"/>
+        </w:rPr>
+      </w:pPr>
+      <w:r>
+        <w:rPr>
+          <w:rFonts w:eastAsiaTheme="minorEastAsia"/>
+        </w:rPr>
+        <w:t xml:space="preserve">Обучение и тестирование разработанных полностью связанных нейронных сетей </w:t>
+      </w:r>
+      <w:proofErr w:type="gramStart"/>
+      <w:r>
+        <w:rPr>
+          <w:rFonts w:eastAsiaTheme="minorEastAsia"/>
+        </w:rPr>
+        <w:t>для решение</w:t>
+      </w:r>
+      <w:proofErr w:type="gramEnd"/>
+      <w:r>
+        <w:rPr>
+          <w:rFonts w:eastAsiaTheme="minorEastAsia"/>
+        </w:rPr>
+        <w:t xml:space="preserve"> задачи распознавания пола по фотографии лица человека</w:t>
+      </w:r>
+      <w:bookmarkStart w:id="2" w:name="_GoBack"/>
+      <w:bookmarkEnd w:id="2"/>
+    </w:p>
+    <w:p>
+      <w:pPr>
+        <w:spacing w:before="0" w:after="0" w:line="240" w:lineRule="auto"/>
+        <w:rPr>
+          <w:rFonts w:ascii="Times New Roman" w:eastAsiaTheme="minorEastAsia" w:hAnsi="Times New Roman" w:cstheme="majorBidi"/>
+          <w:b/>
+          <w:bCs/>
+          <w:sz w:val="32"/>
+          <w:szCs w:val="28"/>
           <w:lang w:val="ru-RU"/>
         </w:rPr>
       </w:pPr>
-      <w:bookmarkStart w:id="1" w:name="_Toc500694580"/>
+      <w:r>
+        <w:rPr>
+          <w:rFonts w:eastAsiaTheme="minorEastAsia"/>
+          <w:lang w:val="ru-RU"/>
+        </w:rPr>
+        <w:br w:type="page"/>
+      </w:r>
+    </w:p>
+    <w:p>
+      <w:pPr>
+        <w:pStyle w:val="Heading1"/>
+        <w:rPr>
+          <w:rFonts w:eastAsiaTheme="minorEastAsia"/>
+          <w:lang w:val="ru-RU"/>
+        </w:rPr>
+      </w:pPr>
+      <w:bookmarkStart w:id="3" w:name="_Toc501527052"/>
       <w:r>
         <w:rPr>
           <w:rFonts w:eastAsiaTheme="minorEastAsia"/>
@@ -1183,7 +1492,7 @@
         </w:rPr>
         <w:t>входа сети</w:t>
       </w:r>
-      <w:bookmarkEnd w:id="1"/>
+      <w:bookmarkEnd w:id="3"/>
     </w:p>
     <w:p>
       <w:pPr>
@@ -1266,7 +1575,7 @@
                     </pic:cNvPicPr>
                   </pic:nvPicPr>
                   <pic:blipFill>
-                    <a:blip r:embed="rId8">
+                    <a:blip r:embed="rId10">
                       <a:extLst>
                         <a:ext uri="{28A0092B-C50C-407E-A947-70E740481C1C}">
                           <a14:useLocalDpi xmlns:a14="http://schemas.microsoft.com/office/drawing/2010/main" val="0"/>
@@ -1772,13 +2081,13 @@
     </w:p>
     <w:p>
       <w:pPr>
-        <w:pStyle w:val="1"/>
+        <w:pStyle w:val="Heading1"/>
         <w:rPr>
           <w:rFonts w:eastAsiaTheme="minorEastAsia"/>
           <w:lang w:val="ru-RU"/>
         </w:rPr>
       </w:pPr>
-      <w:bookmarkStart w:id="2" w:name="_Toc500694581"/>
+      <w:bookmarkStart w:id="4" w:name="_Toc501527053"/>
       <w:r>
         <w:rPr>
           <w:rFonts w:eastAsiaTheme="minorEastAsia"/>
@@ -1787,7 +2096,7 @@
         <w:lastRenderedPageBreak/>
         <w:t>Тестовые конфигурации сетей</w:t>
       </w:r>
-      <w:bookmarkEnd w:id="2"/>
+      <w:bookmarkEnd w:id="4"/>
     </w:p>
     <w:p>
       <w:pPr>
@@ -1851,7 +2160,7 @@
                     </pic:cNvPicPr>
                   </pic:nvPicPr>
                   <pic:blipFill>
-                    <a:blip r:embed="rId9">
+                    <a:blip r:embed="rId11">
                       <a:extLst>
                         <a:ext uri="{28A0092B-C50C-407E-A947-70E740481C1C}">
                           <a14:useLocalDpi xmlns:a14="http://schemas.microsoft.com/office/drawing/2010/main" val="0"/>
@@ -1965,7 +2274,7 @@
                     </pic:cNvPicPr>
                   </pic:nvPicPr>
                   <pic:blipFill>
-                    <a:blip r:embed="rId10">
+                    <a:blip r:embed="rId12">
                       <a:extLst>
                         <a:ext uri="{28A0092B-C50C-407E-A947-70E740481C1C}">
                           <a14:useLocalDpi xmlns:a14="http://schemas.microsoft.com/office/drawing/2010/main" val="0"/>
@@ -2090,7 +2399,7 @@
                     </pic:cNvPicPr>
                   </pic:nvPicPr>
                   <pic:blipFill>
-                    <a:blip r:embed="rId11">
+                    <a:blip r:embed="rId13">
                       <a:extLst>
                         <a:ext uri="{28A0092B-C50C-407E-A947-70E740481C1C}">
                           <a14:useLocalDpi xmlns:a14="http://schemas.microsoft.com/office/drawing/2010/main" val="0"/>
@@ -2221,7 +2530,7 @@
                     </pic:cNvPicPr>
                   </pic:nvPicPr>
                   <pic:blipFill>
-                    <a:blip r:embed="rId12">
+                    <a:blip r:embed="rId14">
                       <a:extLst>
                         <a:ext uri="{28A0092B-C50C-407E-A947-70E740481C1C}">
                           <a14:useLocalDpi xmlns:a14="http://schemas.microsoft.com/office/drawing/2010/main" val="0"/>
@@ -2283,13 +2592,13 @@
     </w:p>
     <w:p>
       <w:pPr>
-        <w:pStyle w:val="1"/>
+        <w:pStyle w:val="Heading1"/>
         <w:rPr>
           <w:rFonts w:eastAsiaTheme="minorEastAsia"/>
           <w:lang w:val="ru-RU"/>
         </w:rPr>
       </w:pPr>
-      <w:bookmarkStart w:id="3" w:name="_Toc500694582"/>
+      <w:bookmarkStart w:id="5" w:name="_Toc501527054"/>
       <w:r>
         <w:rPr>
           <w:rFonts w:eastAsiaTheme="minorEastAsia"/>
@@ -2298,7 +2607,7 @@
         <w:lastRenderedPageBreak/>
         <w:t>Результаты экспериментов</w:t>
       </w:r>
-      <w:bookmarkEnd w:id="3"/>
+      <w:bookmarkEnd w:id="5"/>
     </w:p>
     <w:p>
       <w:pPr>
@@ -2308,7 +2617,7 @@
     </w:p>
     <w:tbl>
       <w:tblPr>
-        <w:tblStyle w:val="ad"/>
+        <w:tblStyle w:val="TableGrid"/>
         <w:tblW w:w="9152" w:type="dxa"/>
         <w:tblInd w:w="720" w:type="dxa"/>
         <w:tblLook w:val="04A0" w:firstRow="1" w:lastRow="0" w:firstColumn="1" w:lastColumn="0" w:noHBand="0" w:noVBand="1"/>
@@ -2364,21 +2673,17 @@
               </w:rPr>
               <w:t>Время обучения</w:t>
             </w:r>
-          </w:p>
-          <w:p>
-            <w:pPr>
-              <w:pStyle w:val="NormalText"/>
-              <w:ind w:firstLine="0"/>
-              <w:jc w:val="center"/>
+            <w:r>
               <w:rPr>
                 <w:b/>
               </w:rPr>
-            </w:pPr>
+              <w:t xml:space="preserve"> </w:t>
+            </w:r>
             <w:r>
               <w:rPr>
                 <w:b/>
               </w:rPr>
-              <w:t>(секунды)</w:t>
+              <w:t>(с)</w:t>
             </w:r>
           </w:p>
         </w:tc>
@@ -2471,7 +2776,6 @@
             </w:pPr>
             <w:r>
               <w:rPr>
-                <w:rFonts w:ascii="Segoe UI" w:hAnsi="Segoe UI" w:cs="Segoe UI"/>
                 <w:color w:val="24292E"/>
               </w:rPr>
               <w:t>(</w:t>
@@ -2479,7 +2783,6 @@
             <w:proofErr w:type="spellStart"/>
             <w:r>
               <w:rPr>
-                <w:rFonts w:ascii="Segoe UI" w:hAnsi="Segoe UI" w:cs="Segoe UI"/>
                 <w:color w:val="24292E"/>
               </w:rPr>
               <w:t>GeForce</w:t>
@@ -2487,14 +2790,12 @@
             <w:proofErr w:type="spellEnd"/>
             <w:r>
               <w:rPr>
-                <w:rFonts w:ascii="Segoe UI" w:hAnsi="Segoe UI" w:cs="Segoe UI"/>
                 <w:color w:val="24292E"/>
               </w:rPr>
               <w:t xml:space="preserve"> GTX 1080</w:t>
             </w:r>
             <w:r>
               <w:rPr>
-                <w:rFonts w:ascii="Segoe UI" w:hAnsi="Segoe UI" w:cs="Segoe UI"/>
                 <w:color w:val="24292E"/>
                 <w:lang w:val="en-US"/>
               </w:rPr>
@@ -2571,15 +2872,7 @@
                 <w:b/>
                 <w:lang w:val="en-US"/>
               </w:rPr>
-              <w:t>SimpleFCN</w:t>
-            </w:r>
-            <w:r>
-              <w:rPr>
-                <w:rFonts w:eastAsiaTheme="minorEastAsia"/>
-                <w:b/>
-                <w:lang w:val="en-US"/>
-              </w:rPr>
-              <w:t>+tanh</w:t>
+              <w:t>SimpleFCN+tanh</w:t>
             </w:r>
             <w:proofErr w:type="spellEnd"/>
             <w:r>
@@ -2603,7 +2896,7 @@
               <w:spacing w:before="0" w:after="100" w:afterAutospacing="1" w:line="240" w:lineRule="auto"/>
               <w:ind w:left="720"/>
               <w:rPr>
-                <w:rFonts w:ascii="Segoe UI" w:hAnsi="Segoe UI" w:cs="Segoe UI"/>
+                <w:rFonts w:ascii="Times New Roman" w:hAnsi="Times New Roman"/>
                 <w:color w:val="24292E"/>
                 <w:sz w:val="24"/>
                 <w:szCs w:val="24"/>
@@ -2612,7 +2905,7 @@
             </w:pPr>
             <w:r>
               <w:rPr>
-                <w:rFonts w:ascii="Segoe UI" w:hAnsi="Segoe UI" w:cs="Segoe UI"/>
+                <w:rFonts w:ascii="Times New Roman" w:hAnsi="Times New Roman"/>
                 <w:color w:val="24292E"/>
                 <w:sz w:val="24"/>
                 <w:szCs w:val="24"/>
@@ -2623,7 +2916,7 @@
             <w:proofErr w:type="spellStart"/>
             <w:r>
               <w:rPr>
-                <w:rFonts w:ascii="Segoe UI" w:hAnsi="Segoe UI" w:cs="Segoe UI"/>
+                <w:rFonts w:ascii="Times New Roman" w:hAnsi="Times New Roman"/>
                 <w:color w:val="24292E"/>
                 <w:sz w:val="24"/>
                 <w:szCs w:val="24"/>
@@ -2634,7 +2927,7 @@
             <w:proofErr w:type="spellEnd"/>
             <w:r>
               <w:rPr>
-                <w:rFonts w:ascii="Segoe UI" w:hAnsi="Segoe UI" w:cs="Segoe UI"/>
+                <w:rFonts w:ascii="Times New Roman" w:hAnsi="Times New Roman"/>
                 <w:color w:val="24292E"/>
                 <w:sz w:val="24"/>
                 <w:szCs w:val="24"/>
@@ -2644,7 +2937,7 @@
             </w:r>
             <w:r>
               <w:rPr>
-                <w:rFonts w:ascii="Segoe UI" w:hAnsi="Segoe UI" w:cs="Segoe UI"/>
+                <w:rFonts w:ascii="Times New Roman" w:hAnsi="Times New Roman"/>
                 <w:color w:val="24292E"/>
                 <w:sz w:val="24"/>
                 <w:szCs w:val="24"/>
@@ -2752,7 +3045,6 @@
             </w:pPr>
             <w:r>
               <w:rPr>
-                <w:rFonts w:ascii="Segoe UI" w:hAnsi="Segoe UI" w:cs="Segoe UI"/>
                 <w:color w:val="24292E"/>
               </w:rPr>
               <w:t>(</w:t>
@@ -2760,7 +3052,6 @@
             <w:proofErr w:type="spellStart"/>
             <w:r>
               <w:rPr>
-                <w:rFonts w:ascii="Segoe UI" w:hAnsi="Segoe UI" w:cs="Segoe UI"/>
                 <w:color w:val="24292E"/>
               </w:rPr>
               <w:t>GeForce</w:t>
@@ -2768,14 +3059,12 @@
             <w:proofErr w:type="spellEnd"/>
             <w:r>
               <w:rPr>
-                <w:rFonts w:ascii="Segoe UI" w:hAnsi="Segoe UI" w:cs="Segoe UI"/>
                 <w:color w:val="24292E"/>
               </w:rPr>
               <w:t xml:space="preserve"> GTX 1080</w:t>
             </w:r>
             <w:r>
               <w:rPr>
-                <w:rFonts w:ascii="Segoe UI" w:hAnsi="Segoe UI" w:cs="Segoe UI"/>
                 <w:color w:val="24292E"/>
                 <w:lang w:val="en-US"/>
               </w:rPr>
@@ -2881,7 +3170,6 @@
             </w:pPr>
             <w:r>
               <w:rPr>
-                <w:rFonts w:ascii="Segoe UI" w:hAnsi="Segoe UI" w:cs="Segoe UI"/>
                 <w:color w:val="24292E"/>
               </w:rPr>
               <w:t>(</w:t>
@@ -2889,7 +3177,6 @@
             <w:proofErr w:type="spellStart"/>
             <w:r>
               <w:rPr>
-                <w:rFonts w:ascii="Segoe UI" w:hAnsi="Segoe UI" w:cs="Segoe UI"/>
                 <w:color w:val="24292E"/>
               </w:rPr>
               <w:t>Tesla</w:t>
@@ -2897,17 +3184,9 @@
             <w:proofErr w:type="spellEnd"/>
             <w:r>
               <w:rPr>
-                <w:rFonts w:ascii="Segoe UI" w:hAnsi="Segoe UI" w:cs="Segoe UI"/>
                 <w:color w:val="24292E"/>
               </w:rPr>
-              <w:t xml:space="preserve"> K20X</w:t>
-            </w:r>
-            <w:r>
-              <w:rPr>
-                <w:rFonts w:ascii="Segoe UI" w:hAnsi="Segoe UI" w:cs="Segoe UI"/>
-                <w:color w:val="24292E"/>
-              </w:rPr>
-              <w:t>)</w:t>
+              <w:t xml:space="preserve"> K20X)</w:t>
             </w:r>
           </w:p>
         </w:tc>
@@ -3004,7 +3283,7 @@
               <w:spacing w:before="0" w:after="100" w:afterAutospacing="1" w:line="240" w:lineRule="auto"/>
               <w:jc w:val="center"/>
               <w:rPr>
-                <w:rFonts w:ascii="Segoe UI" w:hAnsi="Segoe UI" w:cs="Segoe UI"/>
+                <w:rFonts w:ascii="Times New Roman" w:hAnsi="Times New Roman"/>
                 <w:color w:val="24292E"/>
                 <w:sz w:val="24"/>
                 <w:szCs w:val="24"/>
@@ -3013,7 +3292,7 @@
             </w:pPr>
             <w:r>
               <w:rPr>
-                <w:rFonts w:ascii="Segoe UI" w:hAnsi="Segoe UI" w:cs="Segoe UI"/>
+                <w:rFonts w:ascii="Times New Roman" w:hAnsi="Times New Roman"/>
                 <w:color w:val="24292E"/>
                 <w:sz w:val="24"/>
                 <w:szCs w:val="24"/>
@@ -3024,7 +3303,7 @@
             <w:proofErr w:type="spellStart"/>
             <w:r>
               <w:rPr>
-                <w:rFonts w:ascii="Segoe UI" w:hAnsi="Segoe UI" w:cs="Segoe UI"/>
+                <w:rFonts w:ascii="Times New Roman" w:hAnsi="Times New Roman"/>
                 <w:color w:val="24292E"/>
                 <w:sz w:val="24"/>
                 <w:szCs w:val="24"/>
@@ -3035,7 +3314,7 @@
             <w:proofErr w:type="spellEnd"/>
             <w:r>
               <w:rPr>
-                <w:rFonts w:ascii="Segoe UI" w:hAnsi="Segoe UI" w:cs="Segoe UI"/>
+                <w:rFonts w:ascii="Times New Roman" w:hAnsi="Times New Roman"/>
                 <w:color w:val="24292E"/>
                 <w:sz w:val="24"/>
                 <w:szCs w:val="24"/>
@@ -3045,7 +3324,7 @@
             </w:r>
             <w:r>
               <w:rPr>
-                <w:rFonts w:ascii="Segoe UI" w:hAnsi="Segoe UI" w:cs="Segoe UI"/>
+                <w:rFonts w:ascii="Times New Roman" w:hAnsi="Times New Roman"/>
                 <w:color w:val="24292E"/>
                 <w:sz w:val="24"/>
                 <w:szCs w:val="24"/>
@@ -3094,8 +3373,6 @@
             <w:r>
               <w:rPr>
                 <w:b/>
-                <w:sz w:val="22"/>
-                <w:szCs w:val="22"/>
               </w:rPr>
               <w:t>0.8156</w:t>
             </w:r>
@@ -3129,13 +3406,13 @@
     </w:p>
     <w:p>
       <w:pPr>
-        <w:pStyle w:val="1"/>
+        <w:pStyle w:val="Heading1"/>
         <w:rPr>
           <w:rFonts w:eastAsiaTheme="minorEastAsia"/>
           <w:lang w:val="ru-RU"/>
         </w:rPr>
       </w:pPr>
-      <w:bookmarkStart w:id="4" w:name="_Toc500694583"/>
+      <w:bookmarkStart w:id="6" w:name="_Toc501527055"/>
       <w:r>
         <w:rPr>
           <w:rFonts w:eastAsiaTheme="minorEastAsia"/>
@@ -3144,7 +3421,7 @@
         <w:lastRenderedPageBreak/>
         <w:t>Итоги</w:t>
       </w:r>
-      <w:bookmarkEnd w:id="4"/>
+      <w:bookmarkEnd w:id="6"/>
     </w:p>
     <w:p>
       <w:pPr>
@@ -3160,7 +3437,10 @@
         <w:t xml:space="preserve"> нейронных сетей. Данный тип показал </w:t>
       </w:r>
       <w:r>
-        <w:t xml:space="preserve">достаточно неплохие результаты (в среднем </w:t>
+        <w:t>достаточно непло</w:t>
+      </w:r>
+      <w:r>
+        <w:t xml:space="preserve">хие результаты (в среднем </w:t>
       </w:r>
       <w:proofErr w:type="gramStart"/>
       <w:r>
@@ -3209,20 +3489,7 @@
         <w:t xml:space="preserve">, </w:t>
       </w:r>
       <w:r>
-        <w:t>что примен</w:t>
-      </w:r>
-      <w:bookmarkStart w:id="5" w:name="_GoBack"/>
-      <w:bookmarkEnd w:id="5"/>
-      <w:r>
-        <w:t xml:space="preserve">ение </w:t>
-      </w:r>
-      <w:proofErr w:type="spellStart"/>
-      <w:r>
-        <w:t>сверточных</w:t>
-      </w:r>
-      <w:proofErr w:type="spellEnd"/>
-      <w:r>
-        <w:t xml:space="preserve"> сетей позволит нам повысить результаты классификации.</w:t>
+        <w:t>что применение сверточных сетей позволит нам повысить результаты классификации.</w:t>
       </w:r>
     </w:p>
     <w:p>
@@ -3232,8 +3499,8 @@
       </w:pPr>
     </w:p>
     <w:sectPr>
-      <w:footerReference w:type="even" r:id="rId13"/>
-      <w:footerReference w:type="default" r:id="rId14"/>
+      <w:footerReference w:type="even" r:id="rId15"/>
+      <w:footerReference w:type="default" r:id="rId16"/>
       <w:pgSz w:w="11906" w:h="16838"/>
       <w:pgMar w:top="1134" w:right="851" w:bottom="1134" w:left="1418" w:header="709" w:footer="709" w:gutter="0"/>
       <w:cols w:space="708"/>
@@ -3244,6 +3511,39 @@
 </w:document>
 </file>
 
+<file path=word/comments.xml><?xml version="1.0" encoding="utf-8"?>
+<w:comments xmlns:wpc="http://schemas.microsoft.com/office/word/2010/wordprocessingCanvas" xmlns:mc="http://schemas.openxmlformats.org/markup-compatibility/2006" xmlns:o="urn:schemas-microsoft-com:office:office" xmlns:r="http://schemas.openxmlformats.org/officeDocument/2006/relationships" xmlns:m="http://schemas.openxmlformats.org/officeDocument/2006/math" xmlns:v="urn:schemas-microsoft-com:vml" xmlns:wp14="http://schemas.microsoft.com/office/word/2010/wordprocessingDrawing" xmlns:wp="http://schemas.openxmlformats.org/drawingml/2006/wordprocessingDrawing" xmlns:w10="urn:schemas-microsoft-com:office:word" xmlns:w="http://schemas.openxmlformats.org/wordprocessingml/2006/main" xmlns:w14="http://schemas.microsoft.com/office/word/2010/wordml" xmlns:w15="http://schemas.microsoft.com/office/word/2012/wordml" xmlns:wpg="http://schemas.microsoft.com/office/word/2010/wordprocessingGroup" xmlns:wpi="http://schemas.microsoft.com/office/word/2010/wordprocessingInk" xmlns:wne="http://schemas.microsoft.com/office/word/2006/wordml" xmlns:wps="http://schemas.microsoft.com/office/word/2010/wordprocessingShape" mc:Ignorable="w14 w15 wp14">
+  <w:comment w:id="0" w:author="kustikova.v" w:date="2017-12-20T08:25:00Z" w:initials="k">
+    <w:p>
+      <w:pPr>
+        <w:pStyle w:val="CommentText"/>
+        <w:rPr>
+          <w:lang w:val="ru-RU"/>
+        </w:rPr>
+      </w:pPr>
+      <w:r>
+        <w:rPr>
+          <w:rStyle w:val="CommentReference"/>
+        </w:rPr>
+        <w:annotationRef/>
+      </w:r>
+      <w:r>
+        <w:rPr>
+          <w:lang w:val="ru-RU"/>
+        </w:rPr>
+        <w:t>Задачи л/р</w:t>
+      </w:r>
+    </w:p>
+  </w:comment>
+</w:comments>
+</file>
+
+<file path=word/commentsExtended.xml><?xml version="1.0" encoding="utf-8"?>
+<w15:commentsEx xmlns:wpc="http://schemas.microsoft.com/office/word/2010/wordprocessingCanvas" xmlns:mc="http://schemas.openxmlformats.org/markup-compatibility/2006" xmlns:o="urn:schemas-microsoft-com:office:office" xmlns:r="http://schemas.openxmlformats.org/officeDocument/2006/relationships" xmlns:m="http://schemas.openxmlformats.org/officeDocument/2006/math" xmlns:v="urn:schemas-microsoft-com:vml" xmlns:wp14="http://schemas.microsoft.com/office/word/2010/wordprocessingDrawing" xmlns:wp="http://schemas.openxmlformats.org/drawingml/2006/wordprocessingDrawing" xmlns:w10="urn:schemas-microsoft-com:office:word" xmlns:w="http://schemas.openxmlformats.org/wordprocessingml/2006/main" xmlns:w14="http://schemas.microsoft.com/office/word/2010/wordml" xmlns:w15="http://schemas.microsoft.com/office/word/2012/wordml" xmlns:wpg="http://schemas.microsoft.com/office/word/2010/wordprocessingGroup" xmlns:wpi="http://schemas.microsoft.com/office/word/2010/wordprocessingInk" xmlns:wne="http://schemas.microsoft.com/office/word/2006/wordml" xmlns:wps="http://schemas.microsoft.com/office/word/2010/wordprocessingShape" mc:Ignorable="w14 w15 wp14">
+  <w15:commentEx w15:paraId="7402B25D" w15:done="0"/>
+</w15:commentsEx>
+</file>
+
 <file path=word/endnotes.xml><?xml version="1.0" encoding="utf-8"?>
 <w:endnotes xmlns:wpc="http://schemas.microsoft.com/office/word/2010/wordprocessingCanvas" xmlns:mc="http://schemas.openxmlformats.org/markup-compatibility/2006" xmlns:o="urn:schemas-microsoft-com:office:office" xmlns:r="http://schemas.openxmlformats.org/officeDocument/2006/relationships" xmlns:m="http://schemas.openxmlformats.org/officeDocument/2006/math" xmlns:v="urn:schemas-microsoft-com:vml" xmlns:wp14="http://schemas.microsoft.com/office/word/2010/wordprocessingDrawing" xmlns:wp="http://schemas.openxmlformats.org/drawingml/2006/wordprocessingDrawing" xmlns:w10="urn:schemas-microsoft-com:office:word" xmlns:w="http://schemas.openxmlformats.org/wordprocessingml/2006/main" xmlns:w14="http://schemas.microsoft.com/office/word/2010/wordml" xmlns:w15="http://schemas.microsoft.com/office/word/2012/wordml" xmlns:wpg="http://schemas.microsoft.com/office/word/2010/wordprocessingGroup" xmlns:wpi="http://schemas.microsoft.com/office/word/2010/wordprocessingInk" xmlns:wne="http://schemas.microsoft.com/office/word/2006/wordml" xmlns:wps="http://schemas.microsoft.com/office/word/2010/wordprocessingShape" mc:Ignorable="w14 w15 wp14">
   <w:endnote w:type="separator" w:id="-1">
@@ -3267,47 +3567,47 @@
 <w:ftr xmlns:wpc="http://schemas.microsoft.com/office/word/2010/wordprocessingCanvas" xmlns:mc="http://schemas.openxmlformats.org/markup-compatibility/2006" xmlns:o="urn:schemas-microsoft-com:office:office" xmlns:r="http://schemas.openxmlformats.org/officeDocument/2006/relationships" xmlns:m="http://schemas.openxmlformats.org/officeDocument/2006/math" xmlns:v="urn:schemas-microsoft-com:vml" xmlns:wp14="http://schemas.microsoft.com/office/word/2010/wordprocessingDrawing" xmlns:wp="http://schemas.openxmlformats.org/drawingml/2006/wordprocessingDrawing" xmlns:w10="urn:schemas-microsoft-com:office:word" xmlns:w="http://schemas.openxmlformats.org/wordprocessingml/2006/main" xmlns:w14="http://schemas.microsoft.com/office/word/2010/wordml" xmlns:w15="http://schemas.microsoft.com/office/word/2012/wordml" xmlns:wpg="http://schemas.microsoft.com/office/word/2010/wordprocessingGroup" xmlns:wpi="http://schemas.microsoft.com/office/word/2010/wordprocessingInk" xmlns:wne="http://schemas.microsoft.com/office/word/2006/wordml" xmlns:wps="http://schemas.microsoft.com/office/word/2010/wordprocessingShape" mc:Ignorable="w14 w15 wp14">
   <w:p>
     <w:pPr>
-      <w:pStyle w:val="a8"/>
+      <w:pStyle w:val="Footer"/>
       <w:framePr w:wrap="around" w:vAnchor="text" w:hAnchor="margin" w:xAlign="center" w:y="1"/>
       <w:rPr>
-        <w:rStyle w:val="aa"/>
+        <w:rStyle w:val="PageNumber"/>
       </w:rPr>
     </w:pPr>
     <w:r>
       <w:rPr>
-        <w:rStyle w:val="aa"/>
+        <w:rStyle w:val="PageNumber"/>
       </w:rPr>
       <w:fldChar w:fldCharType="begin"/>
     </w:r>
     <w:r>
       <w:rPr>
-        <w:rStyle w:val="aa"/>
+        <w:rStyle w:val="PageNumber"/>
       </w:rPr>
       <w:instrText xml:space="preserve">PAGE  </w:instrText>
     </w:r>
     <w:r>
       <w:rPr>
-        <w:rStyle w:val="aa"/>
+        <w:rStyle w:val="PageNumber"/>
       </w:rPr>
       <w:fldChar w:fldCharType="separate"/>
     </w:r>
     <w:r>
       <w:rPr>
-        <w:rStyle w:val="aa"/>
+        <w:rStyle w:val="PageNumber"/>
         <w:noProof/>
       </w:rPr>
       <w:t>22</w:t>
     </w:r>
     <w:r>
       <w:rPr>
-        <w:rStyle w:val="aa"/>
+        <w:rStyle w:val="PageNumber"/>
       </w:rPr>
       <w:fldChar w:fldCharType="end"/>
     </w:r>
   </w:p>
   <w:p>
     <w:pPr>
-      <w:pStyle w:val="a8"/>
+      <w:pStyle w:val="Footer"/>
     </w:pPr>
   </w:p>
 </w:ftr>
@@ -3317,47 +3617,47 @@
 <w:ftr xmlns:wpc="http://schemas.microsoft.com/office/word/2010/wordprocessingCanvas" xmlns:mc="http://schemas.openxmlformats.org/markup-compatibility/2006" xmlns:o="urn:schemas-microsoft-com:office:office" xmlns:r="http://schemas.openxmlformats.org/officeDocument/2006/relationships" xmlns:m="http://schemas.openxmlformats.org/officeDocument/2006/math" xmlns:v="urn:schemas-microsoft-com:vml" xmlns:wp14="http://schemas.microsoft.com/office/word/2010/wordprocessingDrawing" xmlns:wp="http://schemas.openxmlformats.org/drawingml/2006/wordprocessingDrawing" xmlns:w10="urn:schemas-microsoft-com:office:word" xmlns:w="http://schemas.openxmlformats.org/wordprocessingml/2006/main" xmlns:w14="http://schemas.microsoft.com/office/word/2010/wordml" xmlns:w15="http://schemas.microsoft.com/office/word/2012/wordml" xmlns:wpg="http://schemas.microsoft.com/office/word/2010/wordprocessingGroup" xmlns:wpi="http://schemas.microsoft.com/office/word/2010/wordprocessingInk" xmlns:wne="http://schemas.microsoft.com/office/word/2006/wordml" xmlns:wps="http://schemas.microsoft.com/office/word/2010/wordprocessingShape" mc:Ignorable="w14 w15 wp14">
   <w:p>
     <w:pPr>
-      <w:pStyle w:val="a8"/>
+      <w:pStyle w:val="Footer"/>
       <w:framePr w:wrap="around" w:vAnchor="text" w:hAnchor="margin" w:xAlign="center" w:y="1"/>
       <w:rPr>
-        <w:rStyle w:val="aa"/>
+        <w:rStyle w:val="PageNumber"/>
       </w:rPr>
     </w:pPr>
     <w:r>
       <w:rPr>
-        <w:rStyle w:val="aa"/>
+        <w:rStyle w:val="PageNumber"/>
       </w:rPr>
       <w:fldChar w:fldCharType="begin"/>
     </w:r>
     <w:r>
       <w:rPr>
-        <w:rStyle w:val="aa"/>
+        <w:rStyle w:val="PageNumber"/>
       </w:rPr>
       <w:instrText xml:space="preserve">PAGE  </w:instrText>
     </w:r>
     <w:r>
       <w:rPr>
-        <w:rStyle w:val="aa"/>
+        <w:rStyle w:val="PageNumber"/>
       </w:rPr>
       <w:fldChar w:fldCharType="separate"/>
     </w:r>
     <w:r>
       <w:rPr>
-        <w:rStyle w:val="aa"/>
+        <w:rStyle w:val="PageNumber"/>
         <w:noProof/>
       </w:rPr>
-      <w:t>5</w:t>
+      <w:t>8</w:t>
     </w:r>
     <w:r>
       <w:rPr>
-        <w:rStyle w:val="aa"/>
+        <w:rStyle w:val="PageNumber"/>
       </w:rPr>
       <w:fldChar w:fldCharType="end"/>
     </w:r>
   </w:p>
   <w:p>
     <w:pPr>
-      <w:pStyle w:val="a8"/>
+      <w:pStyle w:val="Footer"/>
       <w:rPr>
         <w:lang w:val="ru-RU"/>
       </w:rPr>
@@ -3387,7 +3687,7 @@
 
 <file path=word/numbering.xml><?xml version="1.0" encoding="utf-8"?>
 <w:numbering xmlns:wpc="http://schemas.microsoft.com/office/word/2010/wordprocessingCanvas" xmlns:mc="http://schemas.openxmlformats.org/markup-compatibility/2006" xmlns:o="urn:schemas-microsoft-com:office:office" xmlns:r="http://schemas.openxmlformats.org/officeDocument/2006/relationships" xmlns:m="http://schemas.openxmlformats.org/officeDocument/2006/math" xmlns:v="urn:schemas-microsoft-com:vml" xmlns:wp14="http://schemas.microsoft.com/office/word/2010/wordprocessingDrawing" xmlns:wp="http://schemas.openxmlformats.org/drawingml/2006/wordprocessingDrawing" xmlns:w10="urn:schemas-microsoft-com:office:word" xmlns:w="http://schemas.openxmlformats.org/wordprocessingml/2006/main" xmlns:w14="http://schemas.microsoft.com/office/word/2010/wordml" xmlns:w15="http://schemas.microsoft.com/office/word/2012/wordml" xmlns:wpg="http://schemas.microsoft.com/office/word/2010/wordprocessingGroup" xmlns:wpi="http://schemas.microsoft.com/office/word/2010/wordprocessingInk" xmlns:wne="http://schemas.microsoft.com/office/word/2006/wordml" xmlns:wps="http://schemas.microsoft.com/office/word/2010/wordprocessingShape" mc:Ignorable="w14 w15 wp14">
-  <w:abstractNum w:abstractNumId="0">
+  <w:abstractNum w:abstractNumId="0" w15:restartNumberingAfterBreak="0">
     <w:nsid w:val="009F799A"/>
     <w:multiLevelType w:val="hybridMultilevel"/>
     <w:tmpl w:val="9744ABB4"/>
@@ -3500,7 +3800,7 @@
       </w:rPr>
     </w:lvl>
   </w:abstractNum>
-  <w:abstractNum w:abstractNumId="1">
+  <w:abstractNum w:abstractNumId="1" w15:restartNumberingAfterBreak="0">
     <w:nsid w:val="09BC23D3"/>
     <w:multiLevelType w:val="hybridMultilevel"/>
     <w:tmpl w:val="2FAE6F1E"/>
@@ -3613,7 +3913,7 @@
       </w:rPr>
     </w:lvl>
   </w:abstractNum>
-  <w:abstractNum w:abstractNumId="2">
+  <w:abstractNum w:abstractNumId="2" w15:restartNumberingAfterBreak="0">
     <w:nsid w:val="0E0C2314"/>
     <w:multiLevelType w:val="hybridMultilevel"/>
     <w:tmpl w:val="C54EF8B2"/>
@@ -3726,7 +4026,7 @@
       </w:rPr>
     </w:lvl>
   </w:abstractNum>
-  <w:abstractNum w:abstractNumId="3">
+  <w:abstractNum w:abstractNumId="3" w15:restartNumberingAfterBreak="0">
     <w:nsid w:val="0F89275D"/>
     <w:multiLevelType w:val="multilevel"/>
     <w:tmpl w:val="CF90573A"/>
@@ -3817,7 +4117,7 @@
       </w:pPr>
     </w:lvl>
   </w:abstractNum>
-  <w:abstractNum w:abstractNumId="4">
+  <w:abstractNum w:abstractNumId="4" w15:restartNumberingAfterBreak="0">
     <w:nsid w:val="10274E72"/>
     <w:multiLevelType w:val="hybridMultilevel"/>
     <w:tmpl w:val="7402D956"/>
@@ -3903,7 +4203,7 @@
       </w:pPr>
     </w:lvl>
   </w:abstractNum>
-  <w:abstractNum w:abstractNumId="5">
+  <w:abstractNum w:abstractNumId="5" w15:restartNumberingAfterBreak="0">
     <w:nsid w:val="1391491C"/>
     <w:multiLevelType w:val="multilevel"/>
     <w:tmpl w:val="0CD6B5D2"/>
@@ -4052,7 +4352,7 @@
       </w:rPr>
     </w:lvl>
   </w:abstractNum>
-  <w:abstractNum w:abstractNumId="6">
+  <w:abstractNum w:abstractNumId="6" w15:restartNumberingAfterBreak="0">
     <w:nsid w:val="13DE6C5C"/>
     <w:multiLevelType w:val="hybridMultilevel"/>
     <w:tmpl w:val="C5B2CE56"/>
@@ -4165,7 +4465,7 @@
       </w:rPr>
     </w:lvl>
   </w:abstractNum>
-  <w:abstractNum w:abstractNumId="7">
+  <w:abstractNum w:abstractNumId="7" w15:restartNumberingAfterBreak="0">
     <w:nsid w:val="143D1D9E"/>
     <w:multiLevelType w:val="hybridMultilevel"/>
     <w:tmpl w:val="001EFAFE"/>
@@ -4278,7 +4578,7 @@
       </w:rPr>
     </w:lvl>
   </w:abstractNum>
-  <w:abstractNum w:abstractNumId="8">
+  <w:abstractNum w:abstractNumId="8" w15:restartNumberingAfterBreak="0">
     <w:nsid w:val="14692E49"/>
     <w:multiLevelType w:val="hybridMultilevel"/>
     <w:tmpl w:val="D2EAFAE8"/>
@@ -4391,7 +4691,7 @@
       </w:rPr>
     </w:lvl>
   </w:abstractNum>
-  <w:abstractNum w:abstractNumId="9">
+  <w:abstractNum w:abstractNumId="9" w15:restartNumberingAfterBreak="0">
     <w:nsid w:val="167A72D1"/>
     <w:multiLevelType w:val="hybridMultilevel"/>
     <w:tmpl w:val="06CC3EA4"/>
@@ -4504,7 +4804,7 @@
       </w:rPr>
     </w:lvl>
   </w:abstractNum>
-  <w:abstractNum w:abstractNumId="10">
+  <w:abstractNum w:abstractNumId="10" w15:restartNumberingAfterBreak="0">
     <w:nsid w:val="1F3906B6"/>
     <w:multiLevelType w:val="hybridMultilevel"/>
     <w:tmpl w:val="4CD8613E"/>
@@ -4617,7 +4917,7 @@
       </w:rPr>
     </w:lvl>
   </w:abstractNum>
-  <w:abstractNum w:abstractNumId="11">
+  <w:abstractNum w:abstractNumId="11" w15:restartNumberingAfterBreak="0">
     <w:nsid w:val="2547494C"/>
     <w:multiLevelType w:val="singleLevel"/>
     <w:tmpl w:val="36749114"/>
@@ -4641,7 +4941,96 @@
       </w:rPr>
     </w:lvl>
   </w:abstractNum>
-  <w:abstractNum w:abstractNumId="12">
+  <w:abstractNum w:abstractNumId="12" w15:restartNumberingAfterBreak="0">
+    <w:nsid w:val="28922802"/>
+    <w:multiLevelType w:val="hybridMultilevel"/>
+    <w:tmpl w:val="F75C2BF4"/>
+    <w:lvl w:ilvl="0" w:tplc="726C06D8">
+      <w:start w:val="1"/>
+      <w:numFmt w:val="decimal"/>
+      <w:lvlText w:val="%1."/>
+      <w:lvlJc w:val="left"/>
+      <w:pPr>
+        <w:ind w:left="1068" w:hanging="360"/>
+      </w:pPr>
+      <w:rPr>
+        <w:rFonts w:hint="default"/>
+      </w:rPr>
+    </w:lvl>
+    <w:lvl w:ilvl="1" w:tplc="04190019" w:tentative="1">
+      <w:start w:val="1"/>
+      <w:numFmt w:val="lowerLetter"/>
+      <w:lvlText w:val="%2."/>
+      <w:lvlJc w:val="left"/>
+      <w:pPr>
+        <w:ind w:left="1788" w:hanging="360"/>
+      </w:pPr>
+    </w:lvl>
+    <w:lvl w:ilvl="2" w:tplc="0419001B" w:tentative="1">
+      <w:start w:val="1"/>
+      <w:numFmt w:val="lowerRoman"/>
+      <w:lvlText w:val="%3."/>
+      <w:lvlJc w:val="right"/>
+      <w:pPr>
+        <w:ind w:left="2508" w:hanging="180"/>
+      </w:pPr>
+    </w:lvl>
+    <w:lvl w:ilvl="3" w:tplc="0419000F" w:tentative="1">
+      <w:start w:val="1"/>
+      <w:numFmt w:val="decimal"/>
+      <w:lvlText w:val="%4."/>
+      <w:lvlJc w:val="left"/>
+      <w:pPr>
+        <w:ind w:left="3228" w:hanging="360"/>
+      </w:pPr>
+    </w:lvl>
+    <w:lvl w:ilvl="4" w:tplc="04190019" w:tentative="1">
+      <w:start w:val="1"/>
+      <w:numFmt w:val="lowerLetter"/>
+      <w:lvlText w:val="%5."/>
+      <w:lvlJc w:val="left"/>
+      <w:pPr>
+        <w:ind w:left="3948" w:hanging="360"/>
+      </w:pPr>
+    </w:lvl>
+    <w:lvl w:ilvl="5" w:tplc="0419001B" w:tentative="1">
+      <w:start w:val="1"/>
+      <w:numFmt w:val="lowerRoman"/>
+      <w:lvlText w:val="%6."/>
+      <w:lvlJc w:val="right"/>
+      <w:pPr>
+        <w:ind w:left="4668" w:hanging="180"/>
+      </w:pPr>
+    </w:lvl>
+    <w:lvl w:ilvl="6" w:tplc="0419000F" w:tentative="1">
+      <w:start w:val="1"/>
+      <w:numFmt w:val="decimal"/>
+      <w:lvlText w:val="%7."/>
+      <w:lvlJc w:val="left"/>
+      <w:pPr>
+        <w:ind w:left="5388" w:hanging="360"/>
+      </w:pPr>
+    </w:lvl>
+    <w:lvl w:ilvl="7" w:tplc="04190019" w:tentative="1">
+      <w:start w:val="1"/>
+      <w:numFmt w:val="lowerLetter"/>
+      <w:lvlText w:val="%8."/>
+      <w:lvlJc w:val="left"/>
+      <w:pPr>
+        <w:ind w:left="6108" w:hanging="360"/>
+      </w:pPr>
+    </w:lvl>
+    <w:lvl w:ilvl="8" w:tplc="0419001B" w:tentative="1">
+      <w:start w:val="1"/>
+      <w:numFmt w:val="lowerRoman"/>
+      <w:lvlText w:val="%9."/>
+      <w:lvlJc w:val="right"/>
+      <w:pPr>
+        <w:ind w:left="6828" w:hanging="180"/>
+      </w:pPr>
+    </w:lvl>
+  </w:abstractNum>
+  <w:abstractNum w:abstractNumId="13" w15:restartNumberingAfterBreak="0">
     <w:nsid w:val="2B407906"/>
     <w:multiLevelType w:val="hybridMultilevel"/>
     <w:tmpl w:val="35927DEA"/>
@@ -4754,7 +5143,7 @@
       </w:rPr>
     </w:lvl>
   </w:abstractNum>
-  <w:abstractNum w:abstractNumId="13">
+  <w:abstractNum w:abstractNumId="14" w15:restartNumberingAfterBreak="0">
     <w:nsid w:val="2CA3316F"/>
     <w:multiLevelType w:val="hybridMultilevel"/>
     <w:tmpl w:val="36000858"/>
@@ -4867,7 +5256,7 @@
       </w:rPr>
     </w:lvl>
   </w:abstractNum>
-  <w:abstractNum w:abstractNumId="14">
+  <w:abstractNum w:abstractNumId="15" w15:restartNumberingAfterBreak="0">
     <w:nsid w:val="2F5764E9"/>
     <w:multiLevelType w:val="multilevel"/>
     <w:tmpl w:val="0400C84E"/>
@@ -5016,7 +5405,7 @@
       </w:rPr>
     </w:lvl>
   </w:abstractNum>
-  <w:abstractNum w:abstractNumId="15">
+  <w:abstractNum w:abstractNumId="16" w15:restartNumberingAfterBreak="0">
     <w:nsid w:val="2F5C1419"/>
     <w:multiLevelType w:val="hybridMultilevel"/>
     <w:tmpl w:val="855200E6"/>
@@ -5129,7 +5518,7 @@
       </w:rPr>
     </w:lvl>
   </w:abstractNum>
-  <w:abstractNum w:abstractNumId="16">
+  <w:abstractNum w:abstractNumId="17" w15:restartNumberingAfterBreak="0">
     <w:nsid w:val="317625C9"/>
     <w:multiLevelType w:val="hybridMultilevel"/>
     <w:tmpl w:val="39DC0EC6"/>
@@ -5222,7 +5611,7 @@
       </w:pPr>
     </w:lvl>
   </w:abstractNum>
-  <w:abstractNum w:abstractNumId="17">
+  <w:abstractNum w:abstractNumId="18" w15:restartNumberingAfterBreak="0">
     <w:nsid w:val="318F09DB"/>
     <w:multiLevelType w:val="hybridMultilevel"/>
     <w:tmpl w:val="6B9CD2B0"/>
@@ -5335,7 +5724,7 @@
       </w:rPr>
     </w:lvl>
   </w:abstractNum>
-  <w:abstractNum w:abstractNumId="18">
+  <w:abstractNum w:abstractNumId="19" w15:restartNumberingAfterBreak="0">
     <w:nsid w:val="31F11B44"/>
     <w:multiLevelType w:val="hybridMultilevel"/>
     <w:tmpl w:val="64D2499E"/>
@@ -5448,7 +5837,7 @@
       </w:rPr>
     </w:lvl>
   </w:abstractNum>
-  <w:abstractNum w:abstractNumId="19">
+  <w:abstractNum w:abstractNumId="20" w15:restartNumberingAfterBreak="0">
     <w:nsid w:val="32495BEE"/>
     <w:multiLevelType w:val="hybridMultilevel"/>
     <w:tmpl w:val="F828BA9C"/>
@@ -5561,7 +5950,7 @@
       </w:rPr>
     </w:lvl>
   </w:abstractNum>
-  <w:abstractNum w:abstractNumId="20">
+  <w:abstractNum w:abstractNumId="21" w15:restartNumberingAfterBreak="0">
     <w:nsid w:val="3CF379E4"/>
     <w:multiLevelType w:val="multilevel"/>
     <w:tmpl w:val="43AC9636"/>
@@ -5678,7 +6067,7 @@
       </w:pPr>
     </w:lvl>
   </w:abstractNum>
-  <w:abstractNum w:abstractNumId="21">
+  <w:abstractNum w:abstractNumId="22" w15:restartNumberingAfterBreak="0">
     <w:nsid w:val="3DDC6945"/>
     <w:multiLevelType w:val="hybridMultilevel"/>
     <w:tmpl w:val="8D38303A"/>
@@ -5791,7 +6180,7 @@
       </w:rPr>
     </w:lvl>
   </w:abstractNum>
-  <w:abstractNum w:abstractNumId="22">
+  <w:abstractNum w:abstractNumId="23" w15:restartNumberingAfterBreak="0">
     <w:nsid w:val="44FB09FD"/>
     <w:multiLevelType w:val="hybridMultilevel"/>
     <w:tmpl w:val="D1BC9796"/>
@@ -5904,14 +6293,14 @@
       </w:rPr>
     </w:lvl>
   </w:abstractNum>
-  <w:abstractNum w:abstractNumId="23">
+  <w:abstractNum w:abstractNumId="24" w15:restartNumberingAfterBreak="0">
     <w:nsid w:val="5014556F"/>
     <w:multiLevelType w:val="multilevel"/>
     <w:tmpl w:val="AFE67AF4"/>
     <w:lvl w:ilvl="0">
       <w:start w:val="1"/>
       <w:numFmt w:val="decimal"/>
-      <w:pStyle w:val="1"/>
+      <w:pStyle w:val="Heading1"/>
       <w:lvlText w:val="%1"/>
       <w:lvlJc w:val="left"/>
       <w:pPr>
@@ -5924,7 +6313,7 @@
     <w:lvl w:ilvl="1">
       <w:start w:val="1"/>
       <w:numFmt w:val="decimal"/>
-      <w:pStyle w:val="2"/>
+      <w:pStyle w:val="Heading2"/>
       <w:lvlText w:val="%1.%2"/>
       <w:lvlJc w:val="left"/>
       <w:pPr>
@@ -5940,7 +6329,7 @@
     <w:lvl w:ilvl="2">
       <w:start w:val="1"/>
       <w:numFmt w:val="decimal"/>
-      <w:pStyle w:val="3"/>
+      <w:pStyle w:val="Heading3"/>
       <w:lvlText w:val="%1.%2.%3"/>
       <w:lvlJc w:val="left"/>
       <w:pPr>
@@ -5953,7 +6342,7 @@
     <w:lvl w:ilvl="3">
       <w:start w:val="1"/>
       <w:numFmt w:val="decimal"/>
-      <w:pStyle w:val="4"/>
+      <w:pStyle w:val="Heading4"/>
       <w:lvlText w:val="%1.%2.%3.%4"/>
       <w:lvlJc w:val="left"/>
       <w:pPr>
@@ -5966,7 +6355,7 @@
     <w:lvl w:ilvl="4">
       <w:start w:val="1"/>
       <w:numFmt w:val="decimal"/>
-      <w:pStyle w:val="5"/>
+      <w:pStyle w:val="Heading5"/>
       <w:lvlText w:val="%1.%2.%3.%4.%5"/>
       <w:lvlJc w:val="left"/>
       <w:pPr>
@@ -5979,7 +6368,7 @@
     <w:lvl w:ilvl="5">
       <w:start w:val="1"/>
       <w:numFmt w:val="decimal"/>
-      <w:pStyle w:val="6"/>
+      <w:pStyle w:val="Heading6"/>
       <w:lvlText w:val="%1.%2.%3.%4.%5.%6"/>
       <w:lvlJc w:val="left"/>
       <w:pPr>
@@ -5992,7 +6381,7 @@
     <w:lvl w:ilvl="6">
       <w:start w:val="1"/>
       <w:numFmt w:val="decimal"/>
-      <w:pStyle w:val="7"/>
+      <w:pStyle w:val="Heading7"/>
       <w:lvlText w:val="%1.%2.%3.%4.%5.%6.%7"/>
       <w:lvlJc w:val="left"/>
       <w:pPr>
@@ -6005,7 +6394,7 @@
     <w:lvl w:ilvl="7">
       <w:start w:val="1"/>
       <w:numFmt w:val="decimal"/>
-      <w:pStyle w:val="8"/>
+      <w:pStyle w:val="Heading8"/>
       <w:lvlText w:val="%1.%2.%3.%4.%5.%6.%7.%8"/>
       <w:lvlJc w:val="left"/>
       <w:pPr>
@@ -6018,7 +6407,7 @@
     <w:lvl w:ilvl="8">
       <w:start w:val="1"/>
       <w:numFmt w:val="decimal"/>
-      <w:pStyle w:val="9"/>
+      <w:pStyle w:val="Heading9"/>
       <w:lvlText w:val="%1.%2.%3.%4.%5.%6.%7.%8.%9"/>
       <w:lvlJc w:val="left"/>
       <w:pPr>
@@ -6029,7 +6418,7 @@
       </w:rPr>
     </w:lvl>
   </w:abstractNum>
-  <w:abstractNum w:abstractNumId="24">
+  <w:abstractNum w:abstractNumId="25" w15:restartNumberingAfterBreak="0">
     <w:nsid w:val="53355FF5"/>
     <w:multiLevelType w:val="hybridMultilevel"/>
     <w:tmpl w:val="278EB724"/>
@@ -6142,7 +6531,7 @@
       </w:rPr>
     </w:lvl>
   </w:abstractNum>
-  <w:abstractNum w:abstractNumId="25">
+  <w:abstractNum w:abstractNumId="26" w15:restartNumberingAfterBreak="0">
     <w:nsid w:val="5474378D"/>
     <w:multiLevelType w:val="hybridMultilevel"/>
     <w:tmpl w:val="982E9DA4"/>
@@ -6255,7 +6644,7 @@
       </w:rPr>
     </w:lvl>
   </w:abstractNum>
-  <w:abstractNum w:abstractNumId="26">
+  <w:abstractNum w:abstractNumId="27" w15:restartNumberingAfterBreak="0">
     <w:nsid w:val="557A7BDF"/>
     <w:multiLevelType w:val="hybridMultilevel"/>
     <w:tmpl w:val="A9547398"/>
@@ -6348,7 +6737,7 @@
       </w:pPr>
     </w:lvl>
   </w:abstractNum>
-  <w:abstractNum w:abstractNumId="27">
+  <w:abstractNum w:abstractNumId="28" w15:restartNumberingAfterBreak="0">
     <w:nsid w:val="5BA52378"/>
     <w:multiLevelType w:val="hybridMultilevel"/>
     <w:tmpl w:val="D43CC258"/>
@@ -6461,7 +6850,7 @@
       </w:rPr>
     </w:lvl>
   </w:abstractNum>
-  <w:abstractNum w:abstractNumId="28">
+  <w:abstractNum w:abstractNumId="29" w15:restartNumberingAfterBreak="0">
     <w:nsid w:val="5ECD207F"/>
     <w:multiLevelType w:val="multilevel"/>
     <w:tmpl w:val="BCEAE9D8"/>
@@ -6610,7 +6999,7 @@
       </w:rPr>
     </w:lvl>
   </w:abstractNum>
-  <w:abstractNum w:abstractNumId="29">
+  <w:abstractNum w:abstractNumId="30" w15:restartNumberingAfterBreak="0">
     <w:nsid w:val="61681A86"/>
     <w:multiLevelType w:val="hybridMultilevel"/>
     <w:tmpl w:val="9E4C4AFC"/>
@@ -6699,7 +7088,7 @@
       </w:pPr>
     </w:lvl>
   </w:abstractNum>
-  <w:abstractNum w:abstractNumId="30">
+  <w:abstractNum w:abstractNumId="31" w15:restartNumberingAfterBreak="0">
     <w:nsid w:val="65E95C96"/>
     <w:multiLevelType w:val="hybridMultilevel"/>
     <w:tmpl w:val="A9B405A4"/>
@@ -6812,7 +7201,7 @@
       </w:rPr>
     </w:lvl>
   </w:abstractNum>
-  <w:abstractNum w:abstractNumId="31">
+  <w:abstractNum w:abstractNumId="32" w15:restartNumberingAfterBreak="0">
     <w:nsid w:val="67D36847"/>
     <w:multiLevelType w:val="hybridMultilevel"/>
     <w:tmpl w:val="70BEB6B2"/>
@@ -6925,7 +7314,7 @@
       </w:rPr>
     </w:lvl>
   </w:abstractNum>
-  <w:abstractNum w:abstractNumId="32">
+  <w:abstractNum w:abstractNumId="33" w15:restartNumberingAfterBreak="0">
     <w:nsid w:val="699B24C5"/>
     <w:multiLevelType w:val="hybridMultilevel"/>
     <w:tmpl w:val="4DA87404"/>
@@ -7014,7 +7403,7 @@
       </w:pPr>
     </w:lvl>
   </w:abstractNum>
-  <w:abstractNum w:abstractNumId="33">
+  <w:abstractNum w:abstractNumId="34" w15:restartNumberingAfterBreak="0">
     <w:nsid w:val="6F697156"/>
     <w:multiLevelType w:val="hybridMultilevel"/>
     <w:tmpl w:val="679C2EF6"/>
@@ -7127,7 +7516,7 @@
       </w:rPr>
     </w:lvl>
   </w:abstractNum>
-  <w:abstractNum w:abstractNumId="34">
+  <w:abstractNum w:abstractNumId="35" w15:restartNumberingAfterBreak="0">
     <w:nsid w:val="718F4901"/>
     <w:multiLevelType w:val="hybridMultilevel"/>
     <w:tmpl w:val="C5E2E8FA"/>
@@ -7240,7 +7629,7 @@
       </w:rPr>
     </w:lvl>
   </w:abstractNum>
-  <w:abstractNum w:abstractNumId="35">
+  <w:abstractNum w:abstractNumId="36" w15:restartNumberingAfterBreak="0">
     <w:nsid w:val="735F5663"/>
     <w:multiLevelType w:val="hybridMultilevel"/>
     <w:tmpl w:val="CD08285C"/>
@@ -7353,7 +7742,7 @@
       </w:rPr>
     </w:lvl>
   </w:abstractNum>
-  <w:abstractNum w:abstractNumId="36">
+  <w:abstractNum w:abstractNumId="37" w15:restartNumberingAfterBreak="0">
     <w:nsid w:val="73880059"/>
     <w:multiLevelType w:val="hybridMultilevel"/>
     <w:tmpl w:val="322E5FE2"/>
@@ -7445,7 +7834,7 @@
       </w:pPr>
     </w:lvl>
   </w:abstractNum>
-  <w:abstractNum w:abstractNumId="37">
+  <w:abstractNum w:abstractNumId="38" w15:restartNumberingAfterBreak="0">
     <w:nsid w:val="74CE4E6F"/>
     <w:multiLevelType w:val="hybridMultilevel"/>
     <w:tmpl w:val="94B44782"/>
@@ -7559,16 +7948,16 @@
     </w:lvl>
   </w:abstractNum>
   <w:num w:numId="1">
-    <w:abstractNumId w:val="23"/>
+    <w:abstractNumId w:val="24"/>
   </w:num>
   <w:num w:numId="2">
-    <w:abstractNumId w:val="16"/>
+    <w:abstractNumId w:val="17"/>
   </w:num>
   <w:num w:numId="3">
-    <w:abstractNumId w:val="36"/>
+    <w:abstractNumId w:val="37"/>
   </w:num>
   <w:num w:numId="4">
-    <w:abstractNumId w:val="20"/>
+    <w:abstractNumId w:val="21"/>
   </w:num>
   <w:num w:numId="5">
     <w:abstractNumId w:val="11"/>
@@ -7580,19 +7969,19 @@
     <w:abstractNumId w:val="2"/>
   </w:num>
   <w:num w:numId="8">
-    <w:abstractNumId w:val="34"/>
+    <w:abstractNumId w:val="35"/>
   </w:num>
   <w:num w:numId="9">
-    <w:abstractNumId w:val="32"/>
+    <w:abstractNumId w:val="33"/>
   </w:num>
   <w:num w:numId="10">
-    <w:abstractNumId w:val="12"/>
+    <w:abstractNumId w:val="13"/>
   </w:num>
   <w:num w:numId="11">
-    <w:abstractNumId w:val="18"/>
+    <w:abstractNumId w:val="19"/>
   </w:num>
   <w:num w:numId="12">
-    <w:abstractNumId w:val="21"/>
+    <w:abstractNumId w:val="22"/>
   </w:num>
   <w:num w:numId="13">
     <w:abstractNumId w:val="8"/>
@@ -7601,19 +7990,19 @@
     <w:abstractNumId w:val="1"/>
   </w:num>
   <w:num w:numId="15">
-    <w:abstractNumId w:val="17"/>
+    <w:abstractNumId w:val="18"/>
   </w:num>
   <w:num w:numId="16">
     <w:abstractNumId w:val="6"/>
   </w:num>
   <w:num w:numId="17">
-    <w:abstractNumId w:val="33"/>
+    <w:abstractNumId w:val="34"/>
   </w:num>
   <w:num w:numId="18">
     <w:abstractNumId w:val="10"/>
   </w:num>
   <w:num w:numId="19">
-    <w:abstractNumId w:val="29"/>
+    <w:abstractNumId w:val="30"/>
   </w:num>
   <w:num w:numId="20">
     <w:abstractNumId w:val="9"/>
@@ -7622,64 +8011,75 @@
     <w:abstractNumId w:val="5"/>
   </w:num>
   <w:num w:numId="22">
-    <w:abstractNumId w:val="13"/>
+    <w:abstractNumId w:val="14"/>
   </w:num>
   <w:num w:numId="23">
-    <w:abstractNumId w:val="25"/>
+    <w:abstractNumId w:val="26"/>
   </w:num>
   <w:num w:numId="24">
     <w:abstractNumId w:val="0"/>
   </w:num>
   <w:num w:numId="25">
-    <w:abstractNumId w:val="26"/>
+    <w:abstractNumId w:val="27"/>
   </w:num>
   <w:num w:numId="26">
     <w:abstractNumId w:val="4"/>
   </w:num>
   <w:num w:numId="27">
+    <w:abstractNumId w:val="24"/>
+  </w:num>
+  <w:num w:numId="28">
+    <w:abstractNumId w:val="20"/>
+  </w:num>
+  <w:num w:numId="29">
+    <w:abstractNumId w:val="36"/>
+  </w:num>
+  <w:num w:numId="30">
+    <w:abstractNumId w:val="38"/>
+  </w:num>
+  <w:num w:numId="31">
+    <w:abstractNumId w:val="31"/>
+  </w:num>
+  <w:num w:numId="32">
+    <w:abstractNumId w:val="32"/>
+  </w:num>
+  <w:num w:numId="33">
     <w:abstractNumId w:val="23"/>
   </w:num>
-  <w:num w:numId="28">
-    <w:abstractNumId w:val="19"/>
-  </w:num>
-  <w:num w:numId="29">
-    <w:abstractNumId w:val="35"/>
-  </w:num>
-  <w:num w:numId="30">
-    <w:abstractNumId w:val="37"/>
-  </w:num>
-  <w:num w:numId="31">
-    <w:abstractNumId w:val="30"/>
-  </w:num>
-  <w:num w:numId="32">
-    <w:abstractNumId w:val="31"/>
-  </w:num>
-  <w:num w:numId="33">
-    <w:abstractNumId w:val="22"/>
-  </w:num>
   <w:num w:numId="34">
-    <w:abstractNumId w:val="15"/>
+    <w:abstractNumId w:val="16"/>
   </w:num>
   <w:num w:numId="35">
-    <w:abstractNumId w:val="27"/>
+    <w:abstractNumId w:val="28"/>
   </w:num>
   <w:num w:numId="36">
     <w:abstractNumId w:val="7"/>
   </w:num>
   <w:num w:numId="37">
-    <w:abstractNumId w:val="23"/>
+    <w:abstractNumId w:val="24"/>
   </w:num>
   <w:num w:numId="38">
-    <w:abstractNumId w:val="24"/>
+    <w:abstractNumId w:val="25"/>
   </w:num>
   <w:num w:numId="39">
-    <w:abstractNumId w:val="28"/>
+    <w:abstractNumId w:val="29"/>
   </w:num>
   <w:num w:numId="40">
-    <w:abstractNumId w:val="14"/>
+    <w:abstractNumId w:val="15"/>
+  </w:num>
+  <w:num w:numId="41">
+    <w:abstractNumId w:val="12"/>
   </w:num>
   <w:numIdMacAtCleanup w:val="10"/>
 </w:numbering>
+</file>
+
+<file path=word/people.xml><?xml version="1.0" encoding="utf-8"?>
+<w15:people xmlns:wpc="http://schemas.microsoft.com/office/word/2010/wordprocessingCanvas" xmlns:mc="http://schemas.openxmlformats.org/markup-compatibility/2006" xmlns:o="urn:schemas-microsoft-com:office:office" xmlns:r="http://schemas.openxmlformats.org/officeDocument/2006/relationships" xmlns:m="http://schemas.openxmlformats.org/officeDocument/2006/math" xmlns:v="urn:schemas-microsoft-com:vml" xmlns:wp14="http://schemas.microsoft.com/office/word/2010/wordprocessingDrawing" xmlns:wp="http://schemas.openxmlformats.org/drawingml/2006/wordprocessingDrawing" xmlns:w10="urn:schemas-microsoft-com:office:word" xmlns:w="http://schemas.openxmlformats.org/wordprocessingml/2006/main" xmlns:w14="http://schemas.microsoft.com/office/word/2010/wordml" xmlns:w15="http://schemas.microsoft.com/office/word/2012/wordml" xmlns:wpg="http://schemas.microsoft.com/office/word/2010/wordprocessingGroup" xmlns:wpi="http://schemas.microsoft.com/office/word/2010/wordprocessingInk" xmlns:wne="http://schemas.microsoft.com/office/word/2006/wordml" xmlns:wps="http://schemas.microsoft.com/office/word/2010/wordprocessingShape" mc:Ignorable="w14 w15 wp14">
+  <w15:person w15:author="kustikova.v">
+    <w15:presenceInfo w15:providerId="None" w15:userId="kustikova.v"/>
+  </w15:person>
+</w15:people>
 </file>
 
 <file path=word/styles.xml><?xml version="1.0" encoding="utf-8"?>
@@ -8060,7 +8460,7 @@
     <w:lsdException w:name="List Table 6 Colorful Accent 6" w:uiPriority="51"/>
     <w:lsdException w:name="List Table 7 Colorful Accent 6" w:uiPriority="52"/>
   </w:latentStyles>
-  <w:style w:type="paragraph" w:default="1" w:styleId="a3">
+  <w:style w:type="paragraph" w:default="1" w:styleId="Normal">
     <w:name w:val="Normal"/>
     <w:qFormat/>
     <w:rsid w:val="00ED71B4"/>
@@ -8072,11 +8472,11 @@
       <w:lang w:val="en-US" w:eastAsia="en-US" w:bidi="en-US"/>
     </w:rPr>
   </w:style>
-  <w:style w:type="paragraph" w:styleId="1">
+  <w:style w:type="paragraph" w:styleId="Heading1">
     <w:name w:val="heading 1"/>
-    <w:basedOn w:val="a3"/>
-    <w:next w:val="a3"/>
-    <w:link w:val="12"/>
+    <w:basedOn w:val="Normal"/>
+    <w:next w:val="Normal"/>
+    <w:link w:val="Heading1Char"/>
     <w:uiPriority w:val="9"/>
     <w:qFormat/>
     <w:rsid w:val="00373D02"/>
@@ -8099,11 +8499,11 @@
       <w:szCs w:val="28"/>
     </w:rPr>
   </w:style>
-  <w:style w:type="paragraph" w:styleId="2">
+  <w:style w:type="paragraph" w:styleId="Heading2">
     <w:name w:val="heading 2"/>
-    <w:basedOn w:val="a3"/>
-    <w:next w:val="a3"/>
-    <w:link w:val="21"/>
+    <w:basedOn w:val="Normal"/>
+    <w:next w:val="Normal"/>
+    <w:link w:val="Heading2Char"/>
     <w:qFormat/>
     <w:rsid w:val="009721DC"/>
     <w:pPr>
@@ -8124,11 +8524,11 @@
       <w:szCs w:val="26"/>
     </w:rPr>
   </w:style>
-  <w:style w:type="paragraph" w:styleId="3">
+  <w:style w:type="paragraph" w:styleId="Heading3">
     <w:name w:val="heading 3"/>
-    <w:basedOn w:val="a3"/>
-    <w:next w:val="a3"/>
-    <w:link w:val="30"/>
+    <w:basedOn w:val="Normal"/>
+    <w:next w:val="Normal"/>
+    <w:link w:val="Heading3Char"/>
     <w:unhideWhenUsed/>
     <w:qFormat/>
     <w:rsid w:val="00C16B59"/>
@@ -8149,10 +8549,10 @@
       <w:sz w:val="24"/>
     </w:rPr>
   </w:style>
-  <w:style w:type="paragraph" w:styleId="4">
+  <w:style w:type="paragraph" w:styleId="Heading4">
     <w:name w:val="heading 4"/>
-    <w:basedOn w:val="a3"/>
-    <w:next w:val="a3"/>
+    <w:basedOn w:val="Normal"/>
+    <w:next w:val="Normal"/>
     <w:qFormat/>
     <w:rsid w:val="002B2310"/>
     <w:pPr>
@@ -8172,11 +8572,11 @@
       <w:szCs w:val="28"/>
     </w:rPr>
   </w:style>
-  <w:style w:type="paragraph" w:styleId="5">
+  <w:style w:type="paragraph" w:styleId="Heading5">
     <w:name w:val="heading 5"/>
-    <w:basedOn w:val="a3"/>
-    <w:next w:val="a3"/>
-    <w:link w:val="50"/>
+    <w:basedOn w:val="Normal"/>
+    <w:next w:val="Normal"/>
+    <w:link w:val="Heading5Char"/>
     <w:unhideWhenUsed/>
     <w:qFormat/>
     <w:rsid w:val="00D568F2"/>
@@ -8195,11 +8595,11 @@
       <w:color w:val="243F60" w:themeColor="accent1" w:themeShade="7F"/>
     </w:rPr>
   </w:style>
-  <w:style w:type="paragraph" w:styleId="6">
+  <w:style w:type="paragraph" w:styleId="Heading6">
     <w:name w:val="heading 6"/>
-    <w:basedOn w:val="a3"/>
-    <w:next w:val="a3"/>
-    <w:link w:val="60"/>
+    <w:basedOn w:val="Normal"/>
+    <w:next w:val="Normal"/>
+    <w:link w:val="Heading6Char"/>
     <w:unhideWhenUsed/>
     <w:qFormat/>
     <w:rsid w:val="00D568F2"/>
@@ -8220,11 +8620,11 @@
       <w:color w:val="243F60" w:themeColor="accent1" w:themeShade="7F"/>
     </w:rPr>
   </w:style>
-  <w:style w:type="paragraph" w:styleId="7">
+  <w:style w:type="paragraph" w:styleId="Heading7">
     <w:name w:val="heading 7"/>
-    <w:basedOn w:val="a3"/>
-    <w:next w:val="a3"/>
-    <w:link w:val="70"/>
+    <w:basedOn w:val="Normal"/>
+    <w:next w:val="Normal"/>
+    <w:link w:val="Heading7Char"/>
     <w:semiHidden/>
     <w:unhideWhenUsed/>
     <w:qFormat/>
@@ -8246,11 +8646,11 @@
       <w:color w:val="404040" w:themeColor="text1" w:themeTint="BF"/>
     </w:rPr>
   </w:style>
-  <w:style w:type="paragraph" w:styleId="8">
+  <w:style w:type="paragraph" w:styleId="Heading8">
     <w:name w:val="heading 8"/>
-    <w:basedOn w:val="a3"/>
-    <w:next w:val="a3"/>
-    <w:link w:val="80"/>
+    <w:basedOn w:val="Normal"/>
+    <w:next w:val="Normal"/>
+    <w:link w:val="Heading8Char"/>
     <w:semiHidden/>
     <w:unhideWhenUsed/>
     <w:qFormat/>
@@ -8270,11 +8670,11 @@
       <w:color w:val="404040" w:themeColor="text1" w:themeTint="BF"/>
     </w:rPr>
   </w:style>
-  <w:style w:type="paragraph" w:styleId="9">
+  <w:style w:type="paragraph" w:styleId="Heading9">
     <w:name w:val="heading 9"/>
-    <w:basedOn w:val="a3"/>
-    <w:next w:val="a3"/>
-    <w:link w:val="90"/>
+    <w:basedOn w:val="Normal"/>
+    <w:next w:val="Normal"/>
+    <w:link w:val="Heading9Char"/>
     <w:semiHidden/>
     <w:unhideWhenUsed/>
     <w:qFormat/>
@@ -8296,12 +8696,13 @@
       <w:color w:val="404040" w:themeColor="text1" w:themeTint="BF"/>
     </w:rPr>
   </w:style>
-  <w:style w:type="character" w:default="1" w:styleId="a4">
+  <w:style w:type="character" w:default="1" w:styleId="DefaultParagraphFont">
     <w:name w:val="Default Paragraph Font"/>
     <w:uiPriority w:val="1"/>
+    <w:semiHidden/>
     <w:unhideWhenUsed/>
   </w:style>
-  <w:style w:type="table" w:default="1" w:styleId="a5">
+  <w:style w:type="table" w:default="1" w:styleId="TableNormal">
     <w:name w:val="Normal Table"/>
     <w:uiPriority w:val="99"/>
     <w:semiHidden/>
@@ -8316,13 +8717,13 @@
       </w:tblCellMar>
     </w:tblPr>
   </w:style>
-  <w:style w:type="numbering" w:default="1" w:styleId="a6">
+  <w:style w:type="numbering" w:default="1" w:styleId="NoList">
     <w:name w:val="No List"/>
     <w:uiPriority w:val="99"/>
     <w:semiHidden/>
     <w:unhideWhenUsed/>
   </w:style>
-  <w:style w:type="character" w:customStyle="1" w:styleId="10">
+  <w:style w:type="character" w:customStyle="1" w:styleId="1">
     <w:name w:val="Заголовок 1 Знак"/>
     <w:uiPriority w:val="9"/>
     <w:rsid w:val="00682350"/>
@@ -8335,14 +8736,14 @@
       <w:lang w:val="en-US" w:eastAsia="en-US" w:bidi="en-US"/>
     </w:rPr>
   </w:style>
-  <w:style w:type="paragraph" w:customStyle="1" w:styleId="11">
+  <w:style w:type="paragraph" w:customStyle="1" w:styleId="10">
     <w:name w:val="Заголовок оглавления1"/>
-    <w:basedOn w:val="a3"/>
-    <w:next w:val="a3"/>
+    <w:basedOn w:val="Normal"/>
+    <w:next w:val="Normal"/>
     <w:qFormat/>
     <w:rsid w:val="00F427ED"/>
   </w:style>
-  <w:style w:type="character" w:customStyle="1" w:styleId="20">
+  <w:style w:type="character" w:customStyle="1" w:styleId="2">
     <w:name w:val="Заголовок 2 Знак"/>
     <w:rsid w:val="00682350"/>
     <w:rPr>
@@ -8353,9 +8754,9 @@
       <w:lang w:val="en-US" w:eastAsia="en-US" w:bidi="en-US"/>
     </w:rPr>
   </w:style>
-  <w:style w:type="paragraph" w:customStyle="1" w:styleId="13">
+  <w:style w:type="paragraph" w:customStyle="1" w:styleId="11">
     <w:name w:val="Абзац списка1"/>
-    <w:basedOn w:val="a3"/>
+    <w:basedOn w:val="Normal"/>
     <w:qFormat/>
     <w:rsid w:val="00F427ED"/>
     <w:pPr>
@@ -8363,10 +8764,10 @@
       <w:contextualSpacing/>
     </w:pPr>
   </w:style>
-  <w:style w:type="paragraph" w:styleId="14">
+  <w:style w:type="paragraph" w:styleId="TOC1">
     <w:name w:val="toc 1"/>
-    <w:basedOn w:val="a3"/>
-    <w:next w:val="a3"/>
+    <w:basedOn w:val="Normal"/>
+    <w:next w:val="Normal"/>
     <w:autoRedefine/>
     <w:uiPriority w:val="39"/>
     <w:unhideWhenUsed/>
@@ -8389,7 +8790,7 @@
       <w:lang w:val="ru-RU"/>
     </w:rPr>
   </w:style>
-  <w:style w:type="character" w:styleId="a7">
+  <w:style w:type="character" w:styleId="Hyperlink">
     <w:name w:val="Hyperlink"/>
     <w:uiPriority w:val="99"/>
     <w:unhideWhenUsed/>
@@ -8399,10 +8800,10 @@
       <w:u w:val="single"/>
     </w:rPr>
   </w:style>
-  <w:style w:type="paragraph" w:styleId="22">
+  <w:style w:type="paragraph" w:styleId="TOC2">
     <w:name w:val="toc 2"/>
-    <w:basedOn w:val="a3"/>
-    <w:next w:val="a3"/>
+    <w:basedOn w:val="Normal"/>
+    <w:next w:val="Normal"/>
     <w:autoRedefine/>
     <w:uiPriority w:val="39"/>
     <w:unhideWhenUsed/>
@@ -8417,10 +8818,10 @@
       <w:sz w:val="24"/>
     </w:rPr>
   </w:style>
-  <w:style w:type="paragraph" w:styleId="a8">
+  <w:style w:type="paragraph" w:styleId="Footer">
     <w:name w:val="footer"/>
-    <w:basedOn w:val="a3"/>
-    <w:link w:val="a9"/>
+    <w:basedOn w:val="Normal"/>
+    <w:link w:val="FooterChar"/>
     <w:uiPriority w:val="99"/>
     <w:rsid w:val="00767E40"/>
     <w:pPr>
@@ -8430,15 +8831,15 @@
       </w:tabs>
     </w:pPr>
   </w:style>
-  <w:style w:type="character" w:styleId="aa">
+  <w:style w:type="character" w:styleId="PageNumber">
     <w:name w:val="page number"/>
-    <w:basedOn w:val="a4"/>
+    <w:basedOn w:val="DefaultParagraphFont"/>
     <w:rsid w:val="00767E40"/>
   </w:style>
-  <w:style w:type="paragraph" w:styleId="ab">
+  <w:style w:type="paragraph" w:styleId="Header">
     <w:name w:val="header"/>
-    <w:basedOn w:val="a3"/>
-    <w:link w:val="ac"/>
+    <w:basedOn w:val="Normal"/>
+    <w:link w:val="HeaderChar"/>
     <w:uiPriority w:val="99"/>
     <w:rsid w:val="00FD624B"/>
     <w:pPr>
@@ -8448,16 +8849,15 @@
       </w:tabs>
     </w:pPr>
   </w:style>
-  <w:style w:type="table" w:styleId="ad">
+  <w:style w:type="table" w:styleId="TableGrid">
     <w:name w:val="Table Grid"/>
-    <w:basedOn w:val="a5"/>
+    <w:basedOn w:val="TableNormal"/>
     <w:uiPriority w:val="59"/>
     <w:rsid w:val="00636294"/>
     <w:pPr>
       <w:spacing w:before="200" w:after="200" w:line="276" w:lineRule="auto"/>
     </w:pPr>
     <w:tblPr>
-      <w:tblInd w:w="0" w:type="dxa"/>
       <w:tblBorders>
         <w:top w:val="single" w:sz="4" w:space="0" w:color="auto"/>
         <w:left w:val="single" w:sz="4" w:space="0" w:color="auto"/>
@@ -8466,18 +8866,12 @@
         <w:insideH w:val="single" w:sz="4" w:space="0" w:color="auto"/>
         <w:insideV w:val="single" w:sz="4" w:space="0" w:color="auto"/>
       </w:tblBorders>
-      <w:tblCellMar>
-        <w:top w:w="0" w:type="dxa"/>
-        <w:left w:w="108" w:type="dxa"/>
-        <w:bottom w:w="0" w:type="dxa"/>
-        <w:right w:w="108" w:type="dxa"/>
-      </w:tblCellMar>
     </w:tblPr>
   </w:style>
-  <w:style w:type="paragraph" w:styleId="31">
+  <w:style w:type="paragraph" w:styleId="TOC3">
     <w:name w:val="toc 3"/>
-    <w:basedOn w:val="a3"/>
-    <w:next w:val="a3"/>
+    <w:basedOn w:val="Normal"/>
+    <w:next w:val="Normal"/>
     <w:autoRedefine/>
     <w:uiPriority w:val="39"/>
     <w:rsid w:val="002351B5"/>
@@ -8489,10 +8883,10 @@
       <w:rFonts w:ascii="Times New Roman" w:hAnsi="Times New Roman"/>
     </w:rPr>
   </w:style>
-  <w:style w:type="paragraph" w:styleId="40">
+  <w:style w:type="paragraph" w:styleId="TOC4">
     <w:name w:val="toc 4"/>
-    <w:basedOn w:val="a3"/>
-    <w:next w:val="a3"/>
+    <w:basedOn w:val="Normal"/>
+    <w:next w:val="Normal"/>
     <w:autoRedefine/>
     <w:semiHidden/>
     <w:rsid w:val="002351B5"/>
@@ -8504,10 +8898,10 @@
       <w:rFonts w:ascii="Times New Roman" w:hAnsi="Times New Roman"/>
     </w:rPr>
   </w:style>
-  <w:style w:type="paragraph" w:styleId="51">
+  <w:style w:type="paragraph" w:styleId="TOC5">
     <w:name w:val="toc 5"/>
-    <w:basedOn w:val="a3"/>
-    <w:next w:val="a3"/>
+    <w:basedOn w:val="Normal"/>
+    <w:next w:val="Normal"/>
     <w:autoRedefine/>
     <w:semiHidden/>
     <w:rsid w:val="002351B5"/>
@@ -8519,10 +8913,10 @@
       <w:rFonts w:ascii="Times New Roman" w:hAnsi="Times New Roman"/>
     </w:rPr>
   </w:style>
-  <w:style w:type="paragraph" w:styleId="61">
+  <w:style w:type="paragraph" w:styleId="TOC6">
     <w:name w:val="toc 6"/>
-    <w:basedOn w:val="a3"/>
-    <w:next w:val="a3"/>
+    <w:basedOn w:val="Normal"/>
+    <w:next w:val="Normal"/>
     <w:autoRedefine/>
     <w:semiHidden/>
     <w:rsid w:val="002351B5"/>
@@ -8534,10 +8928,10 @@
       <w:rFonts w:ascii="Times New Roman" w:hAnsi="Times New Roman"/>
     </w:rPr>
   </w:style>
-  <w:style w:type="paragraph" w:styleId="71">
+  <w:style w:type="paragraph" w:styleId="TOC7">
     <w:name w:val="toc 7"/>
-    <w:basedOn w:val="a3"/>
-    <w:next w:val="a3"/>
+    <w:basedOn w:val="Normal"/>
+    <w:next w:val="Normal"/>
     <w:autoRedefine/>
     <w:semiHidden/>
     <w:rsid w:val="002351B5"/>
@@ -8549,10 +8943,10 @@
       <w:rFonts w:ascii="Times New Roman" w:hAnsi="Times New Roman"/>
     </w:rPr>
   </w:style>
-  <w:style w:type="paragraph" w:styleId="81">
+  <w:style w:type="paragraph" w:styleId="TOC8">
     <w:name w:val="toc 8"/>
-    <w:basedOn w:val="a3"/>
-    <w:next w:val="a3"/>
+    <w:basedOn w:val="Normal"/>
+    <w:next w:val="Normal"/>
     <w:autoRedefine/>
     <w:semiHidden/>
     <w:rsid w:val="002351B5"/>
@@ -8564,10 +8958,10 @@
       <w:rFonts w:ascii="Times New Roman" w:hAnsi="Times New Roman"/>
     </w:rPr>
   </w:style>
-  <w:style w:type="paragraph" w:styleId="91">
+  <w:style w:type="paragraph" w:styleId="TOC9">
     <w:name w:val="toc 9"/>
-    <w:basedOn w:val="a3"/>
-    <w:next w:val="a3"/>
+    <w:basedOn w:val="Normal"/>
+    <w:next w:val="Normal"/>
     <w:autoRedefine/>
     <w:semiHidden/>
     <w:rsid w:val="002351B5"/>
@@ -8579,9 +8973,9 @@
       <w:rFonts w:ascii="Times New Roman" w:hAnsi="Times New Roman"/>
     </w:rPr>
   </w:style>
-  <w:style w:type="paragraph" w:styleId="ae">
+  <w:style w:type="paragraph" w:styleId="NormalWeb">
     <w:name w:val="Normal (Web)"/>
-    <w:basedOn w:val="a3"/>
+    <w:basedOn w:val="Normal"/>
     <w:uiPriority w:val="99"/>
     <w:unhideWhenUsed/>
     <w:rsid w:val="004C1279"/>
@@ -8595,9 +8989,9 @@
       <w:lang w:val="ru-RU" w:eastAsia="ru-RU" w:bidi="ar-SA"/>
     </w:rPr>
   </w:style>
-  <w:style w:type="character" w:styleId="af">
+  <w:style w:type="character" w:styleId="PlaceholderText">
     <w:name w:val="Placeholder Text"/>
-    <w:basedOn w:val="a4"/>
+    <w:basedOn w:val="DefaultParagraphFont"/>
     <w:uiPriority w:val="99"/>
     <w:semiHidden/>
     <w:rsid w:val="00F113E3"/>
@@ -8605,10 +8999,10 @@
       <w:color w:val="808080"/>
     </w:rPr>
   </w:style>
-  <w:style w:type="paragraph" w:styleId="af0">
+  <w:style w:type="paragraph" w:styleId="BalloonText">
     <w:name w:val="Balloon Text"/>
-    <w:basedOn w:val="a3"/>
-    <w:link w:val="af1"/>
+    <w:basedOn w:val="Normal"/>
+    <w:link w:val="BalloonTextChar"/>
     <w:uiPriority w:val="99"/>
     <w:rsid w:val="00F113E3"/>
     <w:pPr>
@@ -8620,10 +9014,10 @@
       <w:szCs w:val="16"/>
     </w:rPr>
   </w:style>
-  <w:style w:type="character" w:customStyle="1" w:styleId="af1">
-    <w:name w:val="Текст выноски Знак"/>
-    <w:basedOn w:val="a4"/>
-    <w:link w:val="af0"/>
+  <w:style w:type="character" w:customStyle="1" w:styleId="BalloonTextChar">
+    <w:name w:val="Balloon Text Char"/>
+    <w:basedOn w:val="DefaultParagraphFont"/>
+    <w:link w:val="BalloonText"/>
     <w:uiPriority w:val="99"/>
     <w:rsid w:val="00F113E3"/>
     <w:rPr>
@@ -8633,10 +9027,10 @@
       <w:lang w:val="en-US" w:eastAsia="en-US" w:bidi="en-US"/>
     </w:rPr>
   </w:style>
-  <w:style w:type="paragraph" w:customStyle="1" w:styleId="af2">
+  <w:style w:type="paragraph" w:customStyle="1" w:styleId="a3">
     <w:name w:val="Стиль для абзацев"/>
-    <w:basedOn w:val="a3"/>
-    <w:link w:val="af3"/>
+    <w:basedOn w:val="Normal"/>
+    <w:link w:val="a4"/>
     <w:rsid w:val="00E220D0"/>
     <w:pPr>
       <w:spacing w:before="0" w:after="0" w:line="240" w:lineRule="auto"/>
@@ -8650,20 +9044,20 @@
       <w:lang w:val="ru-RU" w:eastAsia="ru-RU" w:bidi="ar-SA"/>
     </w:rPr>
   </w:style>
-  <w:style w:type="character" w:customStyle="1" w:styleId="af3">
+  <w:style w:type="character" w:customStyle="1" w:styleId="a4">
     <w:name w:val="Стиль для абзацев Знак"/>
-    <w:basedOn w:val="a4"/>
-    <w:link w:val="af2"/>
+    <w:basedOn w:val="DefaultParagraphFont"/>
+    <w:link w:val="a3"/>
     <w:rsid w:val="00E220D0"/>
     <w:rPr>
       <w:sz w:val="28"/>
       <w:szCs w:val="24"/>
     </w:rPr>
   </w:style>
-  <w:style w:type="paragraph" w:styleId="af4">
+  <w:style w:type="paragraph" w:styleId="TOCHeading">
     <w:name w:val="TOC Heading"/>
-    <w:basedOn w:val="a3"/>
-    <w:next w:val="a3"/>
+    <w:basedOn w:val="Normal"/>
+    <w:next w:val="Normal"/>
     <w:uiPriority w:val="39"/>
     <w:unhideWhenUsed/>
     <w:qFormat/>
@@ -8682,10 +9076,10 @@
       <w:lang w:val="ru-RU" w:bidi="ar-SA"/>
     </w:rPr>
   </w:style>
-  <w:style w:type="paragraph" w:styleId="af5">
+  <w:style w:type="paragraph" w:styleId="ListParagraph">
     <w:name w:val="List Paragraph"/>
-    <w:basedOn w:val="a3"/>
-    <w:link w:val="af6"/>
+    <w:basedOn w:val="Normal"/>
+    <w:link w:val="ListParagraphChar"/>
     <w:uiPriority w:val="34"/>
     <w:qFormat/>
     <w:rsid w:val="00272E7F"/>
@@ -8707,15 +9101,14 @@
       <w:szCs w:val="22"/>
     </w:rPr>
   </w:style>
-  <w:style w:type="table" w:styleId="af7">
+  <w:style w:type="table" w:styleId="TableElegant">
     <w:name w:val="Table Elegant"/>
-    <w:basedOn w:val="a5"/>
+    <w:basedOn w:val="TableNormal"/>
     <w:rsid w:val="00060126"/>
     <w:pPr>
       <w:spacing w:before="200" w:after="200" w:line="276" w:lineRule="auto"/>
     </w:pPr>
     <w:tblPr>
-      <w:tblInd w:w="0" w:type="dxa"/>
       <w:tblBorders>
         <w:top w:val="double" w:sz="6" w:space="0" w:color="000000"/>
         <w:left w:val="double" w:sz="6" w:space="0" w:color="000000"/>
@@ -8724,12 +9117,6 @@
         <w:insideH w:val="single" w:sz="6" w:space="0" w:color="000000"/>
         <w:insideV w:val="single" w:sz="6" w:space="0" w:color="000000"/>
       </w:tblBorders>
-      <w:tblCellMar>
-        <w:top w:w="0" w:type="dxa"/>
-        <w:left w:w="108" w:type="dxa"/>
-        <w:bottom w:w="0" w:type="dxa"/>
-        <w:right w:w="108" w:type="dxa"/>
-      </w:tblCellMar>
     </w:tblPr>
     <w:tcPr>
       <w:shd w:val="clear" w:color="auto" w:fill="auto"/>
@@ -8748,10 +9135,10 @@
       </w:tcPr>
     </w:tblStylePr>
   </w:style>
-  <w:style w:type="paragraph" w:styleId="af8">
+  <w:style w:type="paragraph" w:styleId="BodyTextIndent">
     <w:name w:val="Body Text Indent"/>
-    <w:basedOn w:val="a3"/>
-    <w:link w:val="af9"/>
+    <w:basedOn w:val="Normal"/>
+    <w:link w:val="BodyTextIndentChar"/>
     <w:rsid w:val="009D340E"/>
     <w:pPr>
       <w:spacing w:before="0" w:after="0" w:line="240" w:lineRule="auto"/>
@@ -8763,21 +9150,21 @@
       <w:lang w:val="ru-RU" w:eastAsia="ru-RU" w:bidi="ar-SA"/>
     </w:rPr>
   </w:style>
-  <w:style w:type="character" w:customStyle="1" w:styleId="af9">
-    <w:name w:val="Основной текст с отступом Знак"/>
-    <w:basedOn w:val="a4"/>
-    <w:link w:val="af8"/>
+  <w:style w:type="character" w:customStyle="1" w:styleId="BodyTextIndentChar">
+    <w:name w:val="Body Text Indent Char"/>
+    <w:basedOn w:val="DefaultParagraphFont"/>
+    <w:link w:val="BodyTextIndent"/>
     <w:rsid w:val="009D340E"/>
   </w:style>
   <w:style w:type="character" w:customStyle="1" w:styleId="apple-converted-space">
     <w:name w:val="apple-converted-space"/>
-    <w:basedOn w:val="a4"/>
+    <w:basedOn w:val="DefaultParagraphFont"/>
     <w:rsid w:val="00A72F96"/>
   </w:style>
-  <w:style w:type="character" w:customStyle="1" w:styleId="30">
-    <w:name w:val="Заголовок 3 Знак"/>
-    <w:basedOn w:val="a4"/>
-    <w:link w:val="3"/>
+  <w:style w:type="character" w:customStyle="1" w:styleId="Heading3Char">
+    <w:name w:val="Heading 3 Char"/>
+    <w:basedOn w:val="DefaultParagraphFont"/>
+    <w:link w:val="Heading3"/>
     <w:rsid w:val="00C16B59"/>
     <w:rPr>
       <w:rFonts w:eastAsiaTheme="majorEastAsia" w:cstheme="majorBidi"/>
@@ -8787,9 +9174,9 @@
       <w:lang w:val="en-US" w:eastAsia="en-US" w:bidi="en-US"/>
     </w:rPr>
   </w:style>
-  <w:style w:type="character" w:styleId="afa">
+  <w:style w:type="character" w:styleId="Emphasis">
     <w:name w:val="Emphasis"/>
-    <w:basedOn w:val="a4"/>
+    <w:basedOn w:val="DefaultParagraphFont"/>
     <w:uiPriority w:val="20"/>
     <w:qFormat/>
     <w:rsid w:val="00805CA2"/>
@@ -8798,18 +9185,18 @@
       <w:iCs/>
     </w:rPr>
   </w:style>
-  <w:style w:type="character" w:styleId="afb">
+  <w:style w:type="character" w:styleId="FollowedHyperlink">
     <w:name w:val="FollowedHyperlink"/>
-    <w:basedOn w:val="a4"/>
+    <w:basedOn w:val="DefaultParagraphFont"/>
     <w:rsid w:val="008A6EC1"/>
     <w:rPr>
       <w:color w:val="800080" w:themeColor="followedHyperlink"/>
       <w:u w:val="single"/>
     </w:rPr>
   </w:style>
-  <w:style w:type="character" w:styleId="afc">
+  <w:style w:type="character" w:styleId="CommentReference">
     <w:name w:val="annotation reference"/>
-    <w:basedOn w:val="a4"/>
+    <w:basedOn w:val="DefaultParagraphFont"/>
     <w:uiPriority w:val="99"/>
     <w:rsid w:val="00301D6E"/>
     <w:rPr>
@@ -8817,20 +9204,20 @@
       <w:szCs w:val="16"/>
     </w:rPr>
   </w:style>
-  <w:style w:type="paragraph" w:styleId="afd">
+  <w:style w:type="paragraph" w:styleId="CommentText">
     <w:name w:val="annotation text"/>
-    <w:basedOn w:val="a3"/>
-    <w:link w:val="afe"/>
+    <w:basedOn w:val="Normal"/>
+    <w:link w:val="CommentTextChar"/>
     <w:uiPriority w:val="99"/>
     <w:rsid w:val="00301D6E"/>
     <w:pPr>
       <w:spacing w:line="240" w:lineRule="auto"/>
     </w:pPr>
   </w:style>
-  <w:style w:type="character" w:customStyle="1" w:styleId="afe">
-    <w:name w:val="Текст примечания Знак"/>
-    <w:basedOn w:val="a4"/>
-    <w:link w:val="afd"/>
+  <w:style w:type="character" w:customStyle="1" w:styleId="CommentTextChar">
+    <w:name w:val="Comment Text Char"/>
+    <w:basedOn w:val="DefaultParagraphFont"/>
+    <w:link w:val="CommentText"/>
     <w:uiPriority w:val="99"/>
     <w:rsid w:val="00301D6E"/>
     <w:rPr>
@@ -8838,21 +9225,21 @@
       <w:lang w:val="en-US" w:eastAsia="en-US" w:bidi="en-US"/>
     </w:rPr>
   </w:style>
-  <w:style w:type="paragraph" w:styleId="aff">
+  <w:style w:type="paragraph" w:styleId="CommentSubject">
     <w:name w:val="annotation subject"/>
-    <w:basedOn w:val="afd"/>
-    <w:next w:val="afd"/>
-    <w:link w:val="aff0"/>
+    <w:basedOn w:val="CommentText"/>
+    <w:next w:val="CommentText"/>
+    <w:link w:val="CommentSubjectChar"/>
     <w:rsid w:val="00301D6E"/>
     <w:rPr>
       <w:b/>
       <w:bCs/>
     </w:rPr>
   </w:style>
-  <w:style w:type="character" w:customStyle="1" w:styleId="aff0">
-    <w:name w:val="Тема примечания Знак"/>
-    <w:basedOn w:val="afe"/>
-    <w:link w:val="aff"/>
+  <w:style w:type="character" w:customStyle="1" w:styleId="CommentSubjectChar">
+    <w:name w:val="Comment Subject Char"/>
+    <w:basedOn w:val="CommentTextChar"/>
+    <w:link w:val="CommentSubject"/>
     <w:rsid w:val="00301D6E"/>
     <w:rPr>
       <w:rFonts w:ascii="Calibri" w:hAnsi="Calibri"/>
@@ -8861,7 +9248,7 @@
       <w:lang w:val="en-US" w:eastAsia="en-US" w:bidi="en-US"/>
     </w:rPr>
   </w:style>
-  <w:style w:type="paragraph" w:styleId="aff1">
+  <w:style w:type="paragraph" w:styleId="Revision">
     <w:name w:val="Revision"/>
     <w:hidden/>
     <w:uiPriority w:val="99"/>
@@ -8874,7 +9261,7 @@
   </w:style>
   <w:style w:type="character" w:customStyle="1" w:styleId="110">
     <w:name w:val="Заголовок 1 Знак1"/>
-    <w:basedOn w:val="a4"/>
+    <w:basedOn w:val="DefaultParagraphFont"/>
     <w:rsid w:val="00682350"/>
     <w:rPr>
       <w:rFonts w:eastAsiaTheme="majorEastAsia" w:cstheme="majorBidi"/>
@@ -8885,10 +9272,10 @@
       <w:lang w:val="en-US" w:eastAsia="en-US" w:bidi="en-US"/>
     </w:rPr>
   </w:style>
-  <w:style w:type="character" w:customStyle="1" w:styleId="21">
-    <w:name w:val="Заголовок 2 Знак1"/>
-    <w:basedOn w:val="a4"/>
-    <w:link w:val="2"/>
+  <w:style w:type="character" w:customStyle="1" w:styleId="Heading2Char">
+    <w:name w:val="Heading 2 Char"/>
+    <w:basedOn w:val="DefaultParagraphFont"/>
+    <w:link w:val="Heading2"/>
     <w:rsid w:val="009721DC"/>
     <w:rPr>
       <w:rFonts w:eastAsiaTheme="majorEastAsia" w:cstheme="majorBidi"/>
@@ -8899,7 +9286,7 @@
       <w:lang w:val="en-US" w:eastAsia="en-US" w:bidi="en-US"/>
     </w:rPr>
   </w:style>
-  <w:style w:type="paragraph" w:customStyle="1" w:styleId="aff2">
+  <w:style w:type="paragraph" w:customStyle="1" w:styleId="a5">
     <w:name w:val="Заголовок начало"/>
     <w:qFormat/>
     <w:rsid w:val="009721DC"/>
@@ -8914,10 +9301,10 @@
       <w:szCs w:val="40"/>
     </w:rPr>
   </w:style>
-  <w:style w:type="character" w:customStyle="1" w:styleId="12">
-    <w:name w:val="Заголовок 1 Знак2"/>
-    <w:basedOn w:val="a4"/>
-    <w:link w:val="1"/>
+  <w:style w:type="character" w:customStyle="1" w:styleId="Heading1Char">
+    <w:name w:val="Heading 1 Char"/>
+    <w:basedOn w:val="DefaultParagraphFont"/>
+    <w:link w:val="Heading1"/>
     <w:uiPriority w:val="9"/>
     <w:rsid w:val="00373D02"/>
     <w:rPr>
@@ -8929,10 +9316,10 @@
       <w:lang w:val="en-US" w:eastAsia="en-US" w:bidi="en-US"/>
     </w:rPr>
   </w:style>
-  <w:style w:type="character" w:customStyle="1" w:styleId="50">
-    <w:name w:val="Заголовок 5 Знак"/>
-    <w:basedOn w:val="a4"/>
-    <w:link w:val="5"/>
+  <w:style w:type="character" w:customStyle="1" w:styleId="Heading5Char">
+    <w:name w:val="Heading 5 Char"/>
+    <w:basedOn w:val="DefaultParagraphFont"/>
+    <w:link w:val="Heading5"/>
     <w:rsid w:val="00D568F2"/>
     <w:rPr>
       <w:rFonts w:asciiTheme="majorHAnsi" w:eastAsiaTheme="majorEastAsia" w:hAnsiTheme="majorHAnsi" w:cstheme="majorBidi"/>
@@ -8940,10 +9327,10 @@
       <w:lang w:val="en-US" w:eastAsia="en-US" w:bidi="en-US"/>
     </w:rPr>
   </w:style>
-  <w:style w:type="character" w:customStyle="1" w:styleId="60">
-    <w:name w:val="Заголовок 6 Знак"/>
-    <w:basedOn w:val="a4"/>
-    <w:link w:val="6"/>
+  <w:style w:type="character" w:customStyle="1" w:styleId="Heading6Char">
+    <w:name w:val="Heading 6 Char"/>
+    <w:basedOn w:val="DefaultParagraphFont"/>
+    <w:link w:val="Heading6"/>
     <w:rsid w:val="00D568F2"/>
     <w:rPr>
       <w:rFonts w:asciiTheme="majorHAnsi" w:eastAsiaTheme="majorEastAsia" w:hAnsiTheme="majorHAnsi" w:cstheme="majorBidi"/>
@@ -8953,10 +9340,10 @@
       <w:lang w:val="en-US" w:eastAsia="en-US" w:bidi="en-US"/>
     </w:rPr>
   </w:style>
-  <w:style w:type="character" w:customStyle="1" w:styleId="70">
-    <w:name w:val="Заголовок 7 Знак"/>
-    <w:basedOn w:val="a4"/>
-    <w:link w:val="7"/>
+  <w:style w:type="character" w:customStyle="1" w:styleId="Heading7Char">
+    <w:name w:val="Heading 7 Char"/>
+    <w:basedOn w:val="DefaultParagraphFont"/>
+    <w:link w:val="Heading7"/>
     <w:semiHidden/>
     <w:rsid w:val="00D568F2"/>
     <w:rPr>
@@ -8967,10 +9354,10 @@
       <w:lang w:val="en-US" w:eastAsia="en-US" w:bidi="en-US"/>
     </w:rPr>
   </w:style>
-  <w:style w:type="character" w:customStyle="1" w:styleId="80">
-    <w:name w:val="Заголовок 8 Знак"/>
-    <w:basedOn w:val="a4"/>
-    <w:link w:val="8"/>
+  <w:style w:type="character" w:customStyle="1" w:styleId="Heading8Char">
+    <w:name w:val="Heading 8 Char"/>
+    <w:basedOn w:val="DefaultParagraphFont"/>
+    <w:link w:val="Heading8"/>
     <w:semiHidden/>
     <w:rsid w:val="00D568F2"/>
     <w:rPr>
@@ -8979,10 +9366,10 @@
       <w:lang w:val="en-US" w:eastAsia="en-US" w:bidi="en-US"/>
     </w:rPr>
   </w:style>
-  <w:style w:type="character" w:customStyle="1" w:styleId="90">
-    <w:name w:val="Заголовок 9 Знак"/>
-    <w:basedOn w:val="a4"/>
-    <w:link w:val="9"/>
+  <w:style w:type="character" w:customStyle="1" w:styleId="Heading9Char">
+    <w:name w:val="Heading 9 Char"/>
+    <w:basedOn w:val="DefaultParagraphFont"/>
+    <w:link w:val="Heading9"/>
     <w:semiHidden/>
     <w:rsid w:val="00D568F2"/>
     <w:rPr>
@@ -8995,7 +9382,7 @@
   </w:style>
   <w:style w:type="paragraph" w:customStyle="1" w:styleId="TimesNewRoman20">
     <w:name w:val="Стиль Заголовок оглавления + Times New Roman 20 пт Авто"/>
-    <w:basedOn w:val="af4"/>
+    <w:basedOn w:val="TOCHeading"/>
     <w:rsid w:val="00D568F2"/>
     <w:pPr>
       <w:jc w:val="center"/>
@@ -9007,9 +9394,9 @@
       <w:sz w:val="32"/>
     </w:rPr>
   </w:style>
-  <w:style w:type="paragraph" w:customStyle="1" w:styleId="aff3">
+  <w:style w:type="paragraph" w:customStyle="1" w:styleId="a6">
     <w:name w:val="Рисунок"/>
-    <w:basedOn w:val="a3"/>
+    <w:basedOn w:val="Normal"/>
     <w:next w:val="a0"/>
     <w:link w:val="Char"/>
     <w:qFormat/>
@@ -9027,7 +9414,7 @@
   </w:style>
   <w:style w:type="paragraph" w:customStyle="1" w:styleId="a0">
     <w:name w:val="Подпись к рисунку"/>
-    <w:basedOn w:val="aff3"/>
+    <w:basedOn w:val="a6"/>
     <w:link w:val="Char0"/>
     <w:qFormat/>
     <w:rsid w:val="00D568F2"/>
@@ -9042,7 +9429,7 @@
   </w:style>
   <w:style w:type="paragraph" w:customStyle="1" w:styleId="a2">
     <w:name w:val="Таблица"/>
-    <w:basedOn w:val="aff4"/>
+    <w:basedOn w:val="TableofAuthorities"/>
     <w:link w:val="Char1"/>
     <w:qFormat/>
     <w:rsid w:val="00A237CD"/>
@@ -9059,8 +9446,8 @@
   </w:style>
   <w:style w:type="character" w:customStyle="1" w:styleId="Char">
     <w:name w:val="Рисунок Char"/>
-    <w:basedOn w:val="a4"/>
-    <w:link w:val="aff3"/>
+    <w:basedOn w:val="DefaultParagraphFont"/>
+    <w:link w:val="a6"/>
     <w:rsid w:val="007F111E"/>
     <w:rPr>
       <w:noProof/>
@@ -9090,19 +9477,19 @@
       <w:lang w:val="en-US" w:eastAsia="en-US" w:bidi="en-US"/>
     </w:rPr>
   </w:style>
-  <w:style w:type="paragraph" w:styleId="aff4">
+  <w:style w:type="paragraph" w:styleId="TableofAuthorities">
     <w:name w:val="table of authorities"/>
-    <w:basedOn w:val="a3"/>
-    <w:next w:val="a3"/>
+    <w:basedOn w:val="Normal"/>
+    <w:next w:val="Normal"/>
     <w:rsid w:val="00842334"/>
     <w:pPr>
       <w:spacing w:after="0"/>
       <w:ind w:left="200" w:hanging="200"/>
     </w:pPr>
   </w:style>
-  <w:style w:type="paragraph" w:customStyle="1" w:styleId="aff5">
+  <w:style w:type="paragraph" w:customStyle="1" w:styleId="a7">
     <w:name w:val="текст_обычный"/>
-    <w:basedOn w:val="a3"/>
+    <w:basedOn w:val="Normal"/>
     <w:qFormat/>
     <w:rsid w:val="00156430"/>
     <w:pPr>
@@ -9117,9 +9504,9 @@
       <w:lang w:val="ru-RU"/>
     </w:rPr>
   </w:style>
-  <w:style w:type="paragraph" w:customStyle="1" w:styleId="aff6">
+  <w:style w:type="paragraph" w:customStyle="1" w:styleId="a8">
     <w:name w:val="Текст_основной"/>
-    <w:basedOn w:val="af5"/>
+    <w:basedOn w:val="ListParagraph"/>
     <w:qFormat/>
     <w:rsid w:val="00D91511"/>
     <w:pPr>
@@ -9136,7 +9523,7 @@
   </w:style>
   <w:style w:type="numbering" w:customStyle="1" w:styleId="a1">
     <w:name w:val="Список нумерованный"/>
-    <w:basedOn w:val="a6"/>
+    <w:basedOn w:val="NoList"/>
     <w:rsid w:val="009721DC"/>
     <w:pPr>
       <w:numPr>
@@ -9144,7 +9531,7 @@
       </w:numPr>
     </w:pPr>
   </w:style>
-  <w:style w:type="character" w:customStyle="1" w:styleId="aff7">
+  <w:style w:type="character" w:customStyle="1" w:styleId="a9">
     <w:name w:val="Элемент кода"/>
     <w:rsid w:val="009721DC"/>
     <w:rPr>
@@ -9155,7 +9542,7 @@
   </w:style>
   <w:style w:type="paragraph" w:customStyle="1" w:styleId="a">
     <w:name w:val="Подпись к таблице"/>
-    <w:next w:val="a3"/>
+    <w:next w:val="Normal"/>
     <w:autoRedefine/>
     <w:rsid w:val="001103F5"/>
     <w:pPr>
@@ -9169,10 +9556,10 @@
       <w:szCs w:val="24"/>
     </w:rPr>
   </w:style>
-  <w:style w:type="paragraph" w:styleId="HTML">
+  <w:style w:type="paragraph" w:styleId="HTMLPreformatted">
     <w:name w:val="HTML Preformatted"/>
-    <w:basedOn w:val="a3"/>
-    <w:link w:val="HTML0"/>
+    <w:basedOn w:val="Normal"/>
+    <w:link w:val="HTMLPreformattedChar"/>
     <w:uiPriority w:val="99"/>
     <w:semiHidden/>
     <w:unhideWhenUsed/>
@@ -9203,10 +9590,10 @@
       <w:lang w:val="ru-RU" w:eastAsia="ru-RU" w:bidi="ar-SA"/>
     </w:rPr>
   </w:style>
-  <w:style w:type="character" w:customStyle="1" w:styleId="HTML0">
-    <w:name w:val="Стандартный HTML Знак"/>
-    <w:basedOn w:val="a4"/>
-    <w:link w:val="HTML"/>
+  <w:style w:type="character" w:customStyle="1" w:styleId="HTMLPreformattedChar">
+    <w:name w:val="HTML Preformatted Char"/>
+    <w:basedOn w:val="DefaultParagraphFont"/>
+    <w:link w:val="HTMLPreformatted"/>
     <w:uiPriority w:val="99"/>
     <w:semiHidden/>
     <w:rsid w:val="0033307D"/>
@@ -9216,7 +9603,7 @@
   </w:style>
   <w:style w:type="paragraph" w:customStyle="1" w:styleId="NormalText">
     <w:name w:val="Normal Text"/>
-    <w:basedOn w:val="a3"/>
+    <w:basedOn w:val="Normal"/>
     <w:link w:val="NormalTextChar"/>
     <w:qFormat/>
     <w:rsid w:val="007F54B5"/>
@@ -9234,7 +9621,7 @@
   </w:style>
   <w:style w:type="character" w:customStyle="1" w:styleId="NormalTextChar">
     <w:name w:val="Normal Text Char"/>
-    <w:basedOn w:val="a4"/>
+    <w:basedOn w:val="DefaultParagraphFont"/>
     <w:link w:val="NormalText"/>
     <w:rsid w:val="007F54B5"/>
     <w:rPr>
@@ -9242,9 +9629,9 @@
       <w:szCs w:val="24"/>
     </w:rPr>
   </w:style>
-  <w:style w:type="character" w:styleId="aff8">
+  <w:style w:type="character" w:styleId="Strong">
     <w:name w:val="Strong"/>
-    <w:basedOn w:val="a4"/>
+    <w:basedOn w:val="DefaultParagraphFont"/>
     <w:uiPriority w:val="22"/>
     <w:qFormat/>
     <w:rsid w:val="00C728C3"/>
@@ -9253,9 +9640,9 @@
       <w:bCs/>
     </w:rPr>
   </w:style>
-  <w:style w:type="character" w:customStyle="1" w:styleId="af6">
-    <w:name w:val="Абзац списка Знак"/>
-    <w:link w:val="af5"/>
+  <w:style w:type="character" w:customStyle="1" w:styleId="ListParagraphChar">
+    <w:name w:val="List Paragraph Char"/>
+    <w:link w:val="ListParagraph"/>
     <w:uiPriority w:val="34"/>
     <w:rsid w:val="00AD1707"/>
     <w:rPr>
@@ -9277,10 +9664,10 @@
       <w:szCs w:val="24"/>
     </w:rPr>
   </w:style>
-  <w:style w:type="paragraph" w:styleId="aff9">
+  <w:style w:type="paragraph" w:styleId="FootnoteText">
     <w:name w:val="footnote text"/>
-    <w:basedOn w:val="a3"/>
-    <w:link w:val="affa"/>
+    <w:basedOn w:val="Normal"/>
+    <w:link w:val="FootnoteTextChar"/>
     <w:uiPriority w:val="99"/>
     <w:semiHidden/>
     <w:unhideWhenUsed/>
@@ -9295,10 +9682,10 @@
       <w:lang w:val="ru-RU" w:bidi="ar-SA"/>
     </w:rPr>
   </w:style>
-  <w:style w:type="character" w:customStyle="1" w:styleId="affa">
-    <w:name w:val="Текст сноски Знак"/>
-    <w:basedOn w:val="a4"/>
-    <w:link w:val="aff9"/>
+  <w:style w:type="character" w:customStyle="1" w:styleId="FootnoteTextChar">
+    <w:name w:val="Footnote Text Char"/>
+    <w:basedOn w:val="DefaultParagraphFont"/>
+    <w:link w:val="FootnoteText"/>
     <w:uiPriority w:val="99"/>
     <w:semiHidden/>
     <w:rsid w:val="00663CEA"/>
@@ -9307,7 +9694,7 @@
       <w:lang w:eastAsia="en-US"/>
     </w:rPr>
   </w:style>
-  <w:style w:type="character" w:styleId="affb">
+  <w:style w:type="character" w:styleId="FootnoteReference">
     <w:name w:val="footnote reference"/>
     <w:uiPriority w:val="99"/>
     <w:semiHidden/>
@@ -9352,11 +9739,11 @@
       </w:tblCellMar>
     </w:tblPr>
   </w:style>
-  <w:style w:type="paragraph" w:styleId="affc">
+  <w:style w:type="paragraph" w:styleId="Title">
     <w:name w:val="Title"/>
-    <w:basedOn w:val="a3"/>
-    <w:next w:val="a3"/>
-    <w:link w:val="affd"/>
+    <w:basedOn w:val="Normal"/>
+    <w:next w:val="Normal"/>
+    <w:link w:val="TitleChar"/>
     <w:rsid w:val="00985C3F"/>
     <w:pPr>
       <w:keepNext/>
@@ -9374,10 +9761,10 @@
       <w:lang w:val="ru-RU" w:eastAsia="ru-RU" w:bidi="ar-SA"/>
     </w:rPr>
   </w:style>
-  <w:style w:type="character" w:customStyle="1" w:styleId="affd">
-    <w:name w:val="Название Знак"/>
-    <w:basedOn w:val="a4"/>
-    <w:link w:val="affc"/>
+  <w:style w:type="character" w:customStyle="1" w:styleId="TitleChar">
+    <w:name w:val="Title Char"/>
+    <w:basedOn w:val="DefaultParagraphFont"/>
+    <w:link w:val="Title"/>
     <w:rsid w:val="00985C3F"/>
     <w:rPr>
       <w:rFonts w:ascii="Calibri" w:eastAsia="Calibri" w:hAnsi="Calibri" w:cs="Calibri"/>
@@ -9387,11 +9774,11 @@
       <w:szCs w:val="72"/>
     </w:rPr>
   </w:style>
-  <w:style w:type="paragraph" w:styleId="affe">
+  <w:style w:type="paragraph" w:styleId="Subtitle">
     <w:name w:val="Subtitle"/>
-    <w:basedOn w:val="a3"/>
-    <w:next w:val="a3"/>
-    <w:link w:val="afff"/>
+    <w:basedOn w:val="Normal"/>
+    <w:next w:val="Normal"/>
+    <w:link w:val="SubtitleChar"/>
     <w:rsid w:val="00985C3F"/>
     <w:pPr>
       <w:keepNext/>
@@ -9409,10 +9796,10 @@
       <w:lang w:val="ru-RU" w:eastAsia="ru-RU" w:bidi="ar-SA"/>
     </w:rPr>
   </w:style>
-  <w:style w:type="character" w:customStyle="1" w:styleId="afff">
-    <w:name w:val="Подзаголовок Знак"/>
-    <w:basedOn w:val="a4"/>
-    <w:link w:val="affe"/>
+  <w:style w:type="character" w:customStyle="1" w:styleId="SubtitleChar">
+    <w:name w:val="Subtitle Char"/>
+    <w:basedOn w:val="DefaultParagraphFont"/>
+    <w:link w:val="Subtitle"/>
     <w:rsid w:val="00985C3F"/>
     <w:rPr>
       <w:rFonts w:ascii="Georgia" w:eastAsia="Georgia" w:hAnsi="Georgia" w:cs="Georgia"/>
@@ -9422,10 +9809,10 @@
       <w:szCs w:val="48"/>
     </w:rPr>
   </w:style>
-  <w:style w:type="character" w:customStyle="1" w:styleId="ac">
-    <w:name w:val="Верхний колонтитул Знак"/>
-    <w:basedOn w:val="a4"/>
-    <w:link w:val="ab"/>
+  <w:style w:type="character" w:customStyle="1" w:styleId="HeaderChar">
+    <w:name w:val="Header Char"/>
+    <w:basedOn w:val="DefaultParagraphFont"/>
+    <w:link w:val="Header"/>
     <w:uiPriority w:val="99"/>
     <w:rsid w:val="00A928D4"/>
     <w:rPr>
@@ -9433,10 +9820,10 @@
       <w:lang w:val="en-US" w:eastAsia="en-US" w:bidi="en-US"/>
     </w:rPr>
   </w:style>
-  <w:style w:type="character" w:customStyle="1" w:styleId="a9">
-    <w:name w:val="Нижний колонтитул Знак"/>
-    <w:basedOn w:val="a4"/>
-    <w:link w:val="a8"/>
+  <w:style w:type="character" w:customStyle="1" w:styleId="FooterChar">
+    <w:name w:val="Footer Char"/>
+    <w:basedOn w:val="DefaultParagraphFont"/>
+    <w:link w:val="Footer"/>
     <w:uiPriority w:val="99"/>
     <w:rsid w:val="00A928D4"/>
     <w:rPr>
@@ -9444,9 +9831,9 @@
       <w:lang w:val="en-US" w:eastAsia="en-US" w:bidi="en-US"/>
     </w:rPr>
   </w:style>
-  <w:style w:type="character" w:customStyle="1" w:styleId="afff0">
+  <w:style w:type="character" w:customStyle="1" w:styleId="aa">
     <w:name w:val="Термин"/>
-    <w:basedOn w:val="a4"/>
+    <w:basedOn w:val="DefaultParagraphFont"/>
     <w:uiPriority w:val="1"/>
     <w:qFormat/>
     <w:rsid w:val="00261B03"/>
@@ -9456,579 +9843,6 @@
     </w:rPr>
   </w:style>
 </w:styles>
-</file>
-
-<file path=word/glossary/document.xml><?xml version="1.0" encoding="utf-8"?>
-<w:glossaryDocument xmlns:wpc="http://schemas.microsoft.com/office/word/2010/wordprocessingCanvas" xmlns:mc="http://schemas.openxmlformats.org/markup-compatibility/2006" xmlns:o="urn:schemas-microsoft-com:office:office" xmlns:r="http://schemas.openxmlformats.org/officeDocument/2006/relationships" xmlns:m="http://schemas.openxmlformats.org/officeDocument/2006/math" xmlns:v="urn:schemas-microsoft-com:vml" xmlns:wp14="http://schemas.microsoft.com/office/word/2010/wordprocessingDrawing" xmlns:wp="http://schemas.openxmlformats.org/drawingml/2006/wordprocessingDrawing" xmlns:w10="urn:schemas-microsoft-com:office:word" xmlns:w="http://schemas.openxmlformats.org/wordprocessingml/2006/main" xmlns:w14="http://schemas.microsoft.com/office/word/2010/wordml" xmlns:w15="http://schemas.microsoft.com/office/word/2012/wordml" xmlns:wpg="http://schemas.microsoft.com/office/word/2010/wordprocessingGroup" xmlns:wpi="http://schemas.microsoft.com/office/word/2010/wordprocessingInk" xmlns:wne="http://schemas.microsoft.com/office/word/2006/wordml" xmlns:wps="http://schemas.microsoft.com/office/word/2010/wordprocessingShape" mc:Ignorable="w14 w15 wp14"/>
-</file>
-
-<file path=word/glossary/fontTable.xml><?xml version="1.0" encoding="utf-8"?>
-<w:fonts xmlns:mc="http://schemas.openxmlformats.org/markup-compatibility/2006" xmlns:r="http://schemas.openxmlformats.org/officeDocument/2006/relationships" xmlns:w="http://schemas.openxmlformats.org/wordprocessingml/2006/main" xmlns:w14="http://schemas.microsoft.com/office/word/2010/wordml" xmlns:w15="http://schemas.microsoft.com/office/word/2012/wordml" mc:Ignorable="w14 w15">
-  <w:font w:name="Symbol">
-    <w:panose1 w:val="05050102010706020507"/>
-    <w:charset w:val="02"/>
-    <w:family w:val="roman"/>
-    <w:pitch w:val="variable"/>
-    <w:sig w:usb0="00000000" w:usb1="10000000" w:usb2="00000000" w:usb3="00000000" w:csb0="80000000" w:csb1="00000000"/>
-  </w:font>
-  <w:font w:name="Times New Roman">
-    <w:panose1 w:val="02020603050405020304"/>
-    <w:charset w:val="CC"/>
-    <w:family w:val="roman"/>
-    <w:pitch w:val="variable"/>
-    <w:sig w:usb0="E0002EFF" w:usb1="C000785B" w:usb2="00000009" w:usb3="00000000" w:csb0="000001FF" w:csb1="00000000"/>
-  </w:font>
-  <w:font w:name="Courier New">
-    <w:panose1 w:val="02070309020205020404"/>
-    <w:charset w:val="CC"/>
-    <w:family w:val="modern"/>
-    <w:pitch w:val="fixed"/>
-    <w:sig w:usb0="E0002EFF" w:usb1="C0007843" w:usb2="00000009" w:usb3="00000000" w:csb0="000001FF" w:csb1="00000000"/>
-  </w:font>
-  <w:font w:name="Wingdings">
-    <w:panose1 w:val="05000000000000000000"/>
-    <w:charset w:val="02"/>
-    <w:family w:val="auto"/>
-    <w:pitch w:val="variable"/>
-    <w:sig w:usb0="00000000" w:usb1="10000000" w:usb2="00000000" w:usb3="00000000" w:csb0="80000000" w:csb1="00000000"/>
-  </w:font>
-  <w:font w:name="Calibri">
-    <w:panose1 w:val="020F0502020204030204"/>
-    <w:charset w:val="CC"/>
-    <w:family w:val="swiss"/>
-    <w:pitch w:val="variable"/>
-    <w:sig w:usb0="E0002AFF" w:usb1="C000247B" w:usb2="00000009" w:usb3="00000000" w:csb0="000001FF" w:csb1="00000000"/>
-  </w:font>
-  <w:font w:name="Cambria">
-    <w:panose1 w:val="02040503050406030204"/>
-    <w:charset w:val="CC"/>
-    <w:family w:val="roman"/>
-    <w:pitch w:val="variable"/>
-    <w:sig w:usb0="E00002FF" w:usb1="400004FF" w:usb2="00000000" w:usb3="00000000" w:csb0="0000019F" w:csb1="00000000"/>
-  </w:font>
-  <w:font w:name="Arial">
-    <w:panose1 w:val="020B0604020202020204"/>
-    <w:charset w:val="CC"/>
-    <w:family w:val="swiss"/>
-    <w:pitch w:val="variable"/>
-    <w:sig w:usb0="E0002EFF" w:usb1="C0007843" w:usb2="00000009" w:usb3="00000000" w:csb0="000001FF" w:csb1="00000000"/>
-  </w:font>
-  <w:font w:name="Tahoma">
-    <w:panose1 w:val="020B0604030504040204"/>
-    <w:charset w:val="CC"/>
-    <w:family w:val="swiss"/>
-    <w:pitch w:val="variable"/>
-    <w:sig w:usb0="E1002EFF" w:usb1="C000605B" w:usb2="00000029" w:usb3="00000000" w:csb0="000101FF" w:csb1="00000000"/>
-  </w:font>
-  <w:font w:name="Georgia">
-    <w:panose1 w:val="02040502050405020303"/>
-    <w:charset w:val="CC"/>
-    <w:family w:val="roman"/>
-    <w:pitch w:val="variable"/>
-    <w:sig w:usb0="00000287" w:usb1="00000000" w:usb2="00000000" w:usb3="00000000" w:csb0="0000009F" w:csb1="00000000"/>
-  </w:font>
-  <w:font w:name="Cambria Math">
-    <w:panose1 w:val="02040503050406030204"/>
-    <w:charset w:val="CC"/>
-    <w:family w:val="roman"/>
-    <w:pitch w:val="variable"/>
-    <w:sig w:usb0="E00002FF" w:usb1="420024FF" w:usb2="00000000" w:usb3="00000000" w:csb0="0000019F" w:csb1="00000000"/>
-  </w:font>
-  <w:font w:name="Segoe UI">
-    <w:panose1 w:val="020B0502040204020203"/>
-    <w:charset w:val="CC"/>
-    <w:family w:val="swiss"/>
-    <w:pitch w:val="variable"/>
-    <w:sig w:usb0="E4002EFF" w:usb1="C000E47F" w:usb2="00000009" w:usb3="00000000" w:csb0="000001FF" w:csb1="00000000"/>
-  </w:font>
-  <w:font w:name="Calibri Light">
-    <w:panose1 w:val="020F0302020204030204"/>
-    <w:charset w:val="CC"/>
-    <w:family w:val="swiss"/>
-    <w:pitch w:val="variable"/>
-    <w:sig w:usb0="E0002AFF" w:usb1="C000247B" w:usb2="00000009" w:usb3="00000000" w:csb0="000001FF" w:csb1="00000000"/>
-  </w:font>
-</w:fonts>
-</file>
-
-<file path=word/glossary/settings.xml><?xml version="1.0" encoding="utf-8"?>
-<w:settings xmlns:mc="http://schemas.openxmlformats.org/markup-compatibility/2006" xmlns:o="urn:schemas-microsoft-com:office:office" xmlns:r="http://schemas.openxmlformats.org/officeDocument/2006/relationships" xmlns:m="http://schemas.openxmlformats.org/officeDocument/2006/math" xmlns:v="urn:schemas-microsoft-com:vml" xmlns:w10="urn:schemas-microsoft-com:office:word" xmlns:w="http://schemas.openxmlformats.org/wordprocessingml/2006/main" xmlns:w14="http://schemas.microsoft.com/office/word/2010/wordml" xmlns:w15="http://schemas.microsoft.com/office/word/2012/wordml" xmlns:sl="http://schemas.openxmlformats.org/schemaLibrary/2006/main" mc:Ignorable="w14 w15">
-  <w:view w:val="normal"/>
-  <w:defaultTabStop w:val="708"/>
-  <w:characterSpacingControl w:val="doNotCompress"/>
-  <w:compat>
-    <w:useFELayout/>
-    <w:compatSetting w:name="compatibilityMode" w:uri="http://schemas.microsoft.com/office/word" w:val="15"/>
-    <w:compatSetting w:name="overrideTableStyleFontSizeAndJustification" w:uri="http://schemas.microsoft.com/office/word" w:val="1"/>
-    <w:compatSetting w:name="enableOpenTypeFeatures" w:uri="http://schemas.microsoft.com/office/word" w:val="1"/>
-    <w:compatSetting w:name="doNotFlipMirrorIndents" w:uri="http://schemas.microsoft.com/office/word" w:val="1"/>
-    <w:compatSetting w:name="differentiateMultirowTableHeaders" w:uri="http://schemas.microsoft.com/office/word" w:val="1"/>
-  </w:compat>
-  <w:rsids>
-    <w:rsidRoot w:val="00BC5101"/>
-    <w:rsid w:val="001A053C"/>
-    <w:rsid w:val="00BC5101"/>
-  </w:rsids>
-  <m:mathPr>
-    <m:mathFont m:val="Cambria Math"/>
-    <m:brkBin m:val="before"/>
-    <m:brkBinSub m:val="--"/>
-    <m:smallFrac m:val="0"/>
-    <m:dispDef/>
-    <m:lMargin m:val="0"/>
-    <m:rMargin m:val="0"/>
-    <m:defJc m:val="centerGroup"/>
-    <m:wrapIndent m:val="1440"/>
-    <m:intLim m:val="subSup"/>
-    <m:naryLim m:val="undOvr"/>
-  </m:mathPr>
-  <w:themeFontLang w:val="ru-RU"/>
-  <w:clrSchemeMapping w:bg1="light1" w:t1="dark1" w:bg2="light2" w:t2="dark2" w:accent1="accent1" w:accent2="accent2" w:accent3="accent3" w:accent4="accent4" w:accent5="accent5" w:accent6="accent6" w:hyperlink="hyperlink" w:followedHyperlink="followedHyperlink"/>
-  <w:decimalSymbol w:val=","/>
-  <w:listSeparator w:val=";"/>
-  <w15:chartTrackingRefBased/>
-</w:settings>
-</file>
-
-<file path=word/glossary/styles.xml><?xml version="1.0" encoding="utf-8"?>
-<w:styles xmlns:mc="http://schemas.openxmlformats.org/markup-compatibility/2006" xmlns:r="http://schemas.openxmlformats.org/officeDocument/2006/relationships" xmlns:w="http://schemas.openxmlformats.org/wordprocessingml/2006/main" xmlns:w14="http://schemas.microsoft.com/office/word/2010/wordml" xmlns:w15="http://schemas.microsoft.com/office/word/2012/wordml" mc:Ignorable="w14 w15">
-  <w:docDefaults>
-    <w:rPrDefault>
-      <w:rPr>
-        <w:rFonts w:asciiTheme="minorHAnsi" w:eastAsiaTheme="minorEastAsia" w:hAnsiTheme="minorHAnsi" w:cstheme="minorBidi"/>
-        <w:sz w:val="22"/>
-        <w:szCs w:val="22"/>
-        <w:lang w:val="ru-RU" w:eastAsia="ru-RU" w:bidi="ar-SA"/>
-      </w:rPr>
-    </w:rPrDefault>
-    <w:pPrDefault>
-      <w:pPr>
-        <w:spacing w:after="160" w:line="259" w:lineRule="auto"/>
-      </w:pPr>
-    </w:pPrDefault>
-  </w:docDefaults>
-  <w:latentStyles w:defLockedState="0" w:defUIPriority="99" w:defSemiHidden="0" w:defUnhideWhenUsed="0" w:defQFormat="0" w:count="371">
-    <w:lsdException w:name="Normal" w:uiPriority="0" w:qFormat="1"/>
-    <w:lsdException w:name="heading 1" w:uiPriority="9" w:qFormat="1"/>
-    <w:lsdException w:name="heading 2" w:semiHidden="1" w:uiPriority="9" w:unhideWhenUsed="1" w:qFormat="1"/>
-    <w:lsdException w:name="heading 3" w:semiHidden="1" w:uiPriority="9" w:unhideWhenUsed="1" w:qFormat="1"/>
-    <w:lsdException w:name="heading 4" w:semiHidden="1" w:uiPriority="9" w:unhideWhenUsed="1" w:qFormat="1"/>
-    <w:lsdException w:name="heading 5" w:semiHidden="1" w:uiPriority="9" w:unhideWhenUsed="1" w:qFormat="1"/>
-    <w:lsdException w:name="heading 6" w:semiHidden="1" w:uiPriority="9" w:unhideWhenUsed="1" w:qFormat="1"/>
-    <w:lsdException w:name="heading 7" w:semiHidden="1" w:uiPriority="9" w:unhideWhenUsed="1" w:qFormat="1"/>
-    <w:lsdException w:name="heading 8" w:semiHidden="1" w:uiPriority="9" w:unhideWhenUsed="1" w:qFormat="1"/>
-    <w:lsdException w:name="heading 9" w:semiHidden="1" w:uiPriority="9" w:unhideWhenUsed="1" w:qFormat="1"/>
-    <w:lsdException w:name="index 1" w:semiHidden="1" w:unhideWhenUsed="1"/>
-    <w:lsdException w:name="index 2" w:semiHidden="1" w:unhideWhenUsed="1"/>
-    <w:lsdException w:name="index 3" w:semiHidden="1" w:unhideWhenUsed="1"/>
-    <w:lsdException w:name="index 4" w:semiHidden="1" w:unhideWhenUsed="1"/>
-    <w:lsdException w:name="index 5" w:semiHidden="1" w:unhideWhenUsed="1"/>
-    <w:lsdException w:name="index 6" w:semiHidden="1" w:unhideWhenUsed="1"/>
-    <w:lsdException w:name="index 7" w:semiHidden="1" w:unhideWhenUsed="1"/>
-    <w:lsdException w:name="index 8" w:semiHidden="1" w:unhideWhenUsed="1"/>
-    <w:lsdException w:name="index 9" w:semiHidden="1" w:unhideWhenUsed="1"/>
-    <w:lsdException w:name="toc 1" w:semiHidden="1" w:uiPriority="39" w:unhideWhenUsed="1"/>
-    <w:lsdException w:name="toc 2" w:semiHidden="1" w:uiPriority="39" w:unhideWhenUsed="1"/>
-    <w:lsdException w:name="toc 3" w:semiHidden="1" w:uiPriority="39" w:unhideWhenUsed="1"/>
-    <w:lsdException w:name="toc 4" w:semiHidden="1" w:uiPriority="39" w:unhideWhenUsed="1"/>
-    <w:lsdException w:name="toc 5" w:semiHidden="1" w:uiPriority="39" w:unhideWhenUsed="1"/>
-    <w:lsdException w:name="toc 6" w:semiHidden="1" w:uiPriority="39" w:unhideWhenUsed="1"/>
-    <w:lsdException w:name="toc 7" w:semiHidden="1" w:uiPriority="39" w:unhideWhenUsed="1"/>
-    <w:lsdException w:name="toc 8" w:semiHidden="1" w:uiPriority="39" w:unhideWhenUsed="1"/>
-    <w:lsdException w:name="toc 9" w:semiHidden="1" w:uiPriority="39" w:unhideWhenUsed="1"/>
-    <w:lsdException w:name="Normal Indent" w:semiHidden="1" w:unhideWhenUsed="1"/>
-    <w:lsdException w:name="footnote text" w:semiHidden="1" w:unhideWhenUsed="1"/>
-    <w:lsdException w:name="annotation text" w:semiHidden="1" w:unhideWhenUsed="1"/>
-    <w:lsdException w:name="header" w:semiHidden="1" w:unhideWhenUsed="1"/>
-    <w:lsdException w:name="footer" w:semiHidden="1" w:unhideWhenUsed="1"/>
-    <w:lsdException w:name="index heading" w:semiHidden="1" w:unhideWhenUsed="1"/>
-    <w:lsdException w:name="caption" w:semiHidden="1" w:uiPriority="35" w:unhideWhenUsed="1" w:qFormat="1"/>
-    <w:lsdException w:name="table of figures" w:semiHidden="1" w:unhideWhenUsed="1"/>
-    <w:lsdException w:name="envelope address" w:semiHidden="1" w:unhideWhenUsed="1"/>
-    <w:lsdException w:name="envelope return" w:semiHidden="1" w:unhideWhenUsed="1"/>
-    <w:lsdException w:name="footnote reference" w:semiHidden="1" w:unhideWhenUsed="1"/>
-    <w:lsdException w:name="annotation reference" w:semiHidden="1" w:unhideWhenUsed="1"/>
-    <w:lsdException w:name="line number" w:semiHidden="1" w:unhideWhenUsed="1"/>
-    <w:lsdException w:name="page number" w:semiHidden="1" w:unhideWhenUsed="1"/>
-    <w:lsdException w:name="endnote reference" w:semiHidden="1" w:unhideWhenUsed="1"/>
-    <w:lsdException w:name="endnote text" w:semiHidden="1" w:unhideWhenUsed="1"/>
-    <w:lsdException w:name="table of authorities" w:semiHidden="1" w:unhideWhenUsed="1"/>
-    <w:lsdException w:name="macro" w:semiHidden="1" w:unhideWhenUsed="1"/>
-    <w:lsdException w:name="toa heading" w:semiHidden="1" w:unhideWhenUsed="1"/>
-    <w:lsdException w:name="List" w:semiHidden="1" w:unhideWhenUsed="1"/>
-    <w:lsdException w:name="List Bullet" w:semiHidden="1" w:unhideWhenUsed="1"/>
-    <w:lsdException w:name="List Number" w:semiHidden="1" w:unhideWhenUsed="1"/>
-    <w:lsdException w:name="List 2" w:semiHidden="1" w:unhideWhenUsed="1"/>
-    <w:lsdException w:name="List 3" w:semiHidden="1" w:unhideWhenUsed="1"/>
-    <w:lsdException w:name="List 4" w:semiHidden="1" w:unhideWhenUsed="1"/>
-    <w:lsdException w:name="List 5" w:semiHidden="1" w:unhideWhenUsed="1"/>
-    <w:lsdException w:name="List Bullet 2" w:semiHidden="1" w:unhideWhenUsed="1"/>
-    <w:lsdException w:name="List Bullet 3" w:semiHidden="1" w:unhideWhenUsed="1"/>
-    <w:lsdException w:name="List Bullet 4" w:semiHidden="1" w:unhideWhenUsed="1"/>
-    <w:lsdException w:name="List Bullet 5" w:semiHidden="1" w:unhideWhenUsed="1"/>
-    <w:lsdException w:name="List Number 2" w:semiHidden="1" w:unhideWhenUsed="1"/>
-    <w:lsdException w:name="List Number 3" w:semiHidden="1" w:unhideWhenUsed="1"/>
-    <w:lsdException w:name="List Number 4" w:semiHidden="1" w:unhideWhenUsed="1"/>
-    <w:lsdException w:name="List Number 5" w:semiHidden="1" w:unhideWhenUsed="1"/>
-    <w:lsdException w:name="Title" w:uiPriority="10" w:qFormat="1"/>
-    <w:lsdException w:name="Closing" w:semiHidden="1" w:unhideWhenUsed="1"/>
-    <w:lsdException w:name="Signature" w:semiHidden="1" w:unhideWhenUsed="1"/>
-    <w:lsdException w:name="Default Paragraph Font" w:semiHidden="1" w:uiPriority="1" w:unhideWhenUsed="1"/>
-    <w:lsdException w:name="Body Text" w:semiHidden="1" w:unhideWhenUsed="1"/>
-    <w:lsdException w:name="Body Text Indent" w:semiHidden="1" w:unhideWhenUsed="1"/>
-    <w:lsdException w:name="List Continue" w:semiHidden="1" w:unhideWhenUsed="1"/>
-    <w:lsdException w:name="List Continue 2" w:semiHidden="1" w:unhideWhenUsed="1"/>
-    <w:lsdException w:name="List Continue 3" w:semiHidden="1" w:unhideWhenUsed="1"/>
-    <w:lsdException w:name="List Continue 4" w:semiHidden="1" w:unhideWhenUsed="1"/>
-    <w:lsdException w:name="List Continue 5" w:semiHidden="1" w:unhideWhenUsed="1"/>
-    <w:lsdException w:name="Message Header" w:semiHidden="1" w:unhideWhenUsed="1"/>
-    <w:lsdException w:name="Subtitle" w:uiPriority="11" w:qFormat="1"/>
-    <w:lsdException w:name="Salutation" w:semiHidden="1" w:unhideWhenUsed="1"/>
-    <w:lsdException w:name="Date" w:semiHidden="1" w:unhideWhenUsed="1"/>
-    <w:lsdException w:name="Body Text First Indent" w:semiHidden="1" w:unhideWhenUsed="1"/>
-    <w:lsdException w:name="Body Text First Indent 2" w:semiHidden="1" w:unhideWhenUsed="1"/>
-    <w:lsdException w:name="Note Heading" w:semiHidden="1" w:unhideWhenUsed="1"/>
-    <w:lsdException w:name="Body Text 2" w:semiHidden="1" w:unhideWhenUsed="1"/>
-    <w:lsdException w:name="Body Text 3" w:semiHidden="1" w:unhideWhenUsed="1"/>
-    <w:lsdException w:name="Body Text Indent 2" w:semiHidden="1" w:unhideWhenUsed="1"/>
-    <w:lsdException w:name="Body Text Indent 3" w:semiHidden="1" w:unhideWhenUsed="1"/>
-    <w:lsdException w:name="Block Text" w:semiHidden="1" w:unhideWhenUsed="1"/>
-    <w:lsdException w:name="Hyperlink" w:semiHidden="1" w:unhideWhenUsed="1"/>
-    <w:lsdException w:name="FollowedHyperlink" w:semiHidden="1" w:unhideWhenUsed="1"/>
-    <w:lsdException w:name="Strong" w:uiPriority="22" w:qFormat="1"/>
-    <w:lsdException w:name="Emphasis" w:uiPriority="20" w:qFormat="1"/>
-    <w:lsdException w:name="Document Map" w:semiHidden="1" w:unhideWhenUsed="1"/>
-    <w:lsdException w:name="Plain Text" w:semiHidden="1" w:unhideWhenUsed="1"/>
-    <w:lsdException w:name="E-mail Signature" w:semiHidden="1" w:unhideWhenUsed="1"/>
-    <w:lsdException w:name="HTML Top of Form" w:semiHidden="1" w:unhideWhenUsed="1"/>
-    <w:lsdException w:name="HTML Bottom of Form" w:semiHidden="1" w:unhideWhenUsed="1"/>
-    <w:lsdException w:name="Normal (Web)" w:semiHidden="1" w:unhideWhenUsed="1"/>
-    <w:lsdException w:name="HTML Acronym" w:semiHidden="1" w:unhideWhenUsed="1"/>
-    <w:lsdException w:name="HTML Address" w:semiHidden="1" w:unhideWhenUsed="1"/>
-    <w:lsdException w:name="HTML Cite" w:semiHidden="1" w:unhideWhenUsed="1"/>
-    <w:lsdException w:name="HTML Code" w:semiHidden="1" w:unhideWhenUsed="1"/>
-    <w:lsdException w:name="HTML Definition" w:semiHidden="1" w:unhideWhenUsed="1"/>
-    <w:lsdException w:name="HTML Keyboard" w:semiHidden="1" w:unhideWhenUsed="1"/>
-    <w:lsdException w:name="HTML Preformatted" w:semiHidden="1" w:unhideWhenUsed="1"/>
-    <w:lsdException w:name="HTML Sample" w:semiHidden="1" w:unhideWhenUsed="1"/>
-    <w:lsdException w:name="HTML Typewriter" w:semiHidden="1" w:unhideWhenUsed="1"/>
-    <w:lsdException w:name="HTML Variable" w:semiHidden="1" w:unhideWhenUsed="1"/>
-    <w:lsdException w:name="Normal Table" w:semiHidden="1" w:unhideWhenUsed="1"/>
-    <w:lsdException w:name="annotation subject" w:semiHidden="1" w:unhideWhenUsed="1"/>
-    <w:lsdException w:name="No List" w:semiHidden="1" w:unhideWhenUsed="1"/>
-    <w:lsdException w:name="Outline List 1" w:semiHidden="1" w:unhideWhenUsed="1"/>
-    <w:lsdException w:name="Outline List 2" w:semiHidden="1" w:unhideWhenUsed="1"/>
-    <w:lsdException w:name="Outline List 3" w:semiHidden="1" w:unhideWhenUsed="1"/>
-    <w:lsdException w:name="Table Simple 1" w:semiHidden="1" w:unhideWhenUsed="1"/>
-    <w:lsdException w:name="Table Simple 2" w:semiHidden="1" w:unhideWhenUsed="1"/>
-    <w:lsdException w:name="Table Simple 3" w:semiHidden="1" w:unhideWhenUsed="1"/>
-    <w:lsdException w:name="Table Classic 1" w:semiHidden="1" w:unhideWhenUsed="1"/>
-    <w:lsdException w:name="Table Classic 2" w:semiHidden="1" w:unhideWhenUsed="1"/>
-    <w:lsdException w:name="Table Classic 3" w:semiHidden="1" w:unhideWhenUsed="1"/>
-    <w:lsdException w:name="Table Classic 4" w:semiHidden="1" w:unhideWhenUsed="1"/>
-    <w:lsdException w:name="Table Colorful 1" w:semiHidden="1" w:unhideWhenUsed="1"/>
-    <w:lsdException w:name="Table Colorful 2" w:semiHidden="1" w:unhideWhenUsed="1"/>
-    <w:lsdException w:name="Table Colorful 3" w:semiHidden="1" w:unhideWhenUsed="1"/>
-    <w:lsdException w:name="Table Columns 1" w:semiHidden="1" w:unhideWhenUsed="1"/>
-    <w:lsdException w:name="Table Columns 2" w:semiHidden="1" w:unhideWhenUsed="1"/>
-    <w:lsdException w:name="Table Columns 3" w:semiHidden="1" w:unhideWhenUsed="1"/>
-    <w:lsdException w:name="Table Columns 4" w:semiHidden="1" w:unhideWhenUsed="1"/>
-    <w:lsdException w:name="Table Columns 5" w:semiHidden="1" w:unhideWhenUsed="1"/>
-    <w:lsdException w:name="Table Grid 1" w:semiHidden="1" w:unhideWhenUsed="1"/>
-    <w:lsdException w:name="Table Grid 2" w:semiHidden="1" w:unhideWhenUsed="1"/>
-    <w:lsdException w:name="Table Grid 3" w:semiHidden="1" w:unhideWhenUsed="1"/>
-    <w:lsdException w:name="Table Grid 4" w:semiHidden="1" w:unhideWhenUsed="1"/>
-    <w:lsdException w:name="Table Grid 5" w:semiHidden="1" w:unhideWhenUsed="1"/>
-    <w:lsdException w:name="Table Grid 6" w:semiHidden="1" w:unhideWhenUsed="1"/>
-    <w:lsdException w:name="Table Grid 7" w:semiHidden="1" w:unhideWhenUsed="1"/>
-    <w:lsdException w:name="Table Grid 8" w:semiHidden="1" w:unhideWhenUsed="1"/>
-    <w:lsdException w:name="Table List 1" w:semiHidden="1" w:unhideWhenUsed="1"/>
-    <w:lsdException w:name="Table List 2" w:semiHidden="1" w:unhideWhenUsed="1"/>
-    <w:lsdException w:name="Table List 3" w:semiHidden="1" w:unhideWhenUsed="1"/>
-    <w:lsdException w:name="Table List 4" w:semiHidden="1" w:unhideWhenUsed="1"/>
-    <w:lsdException w:name="Table List 5" w:semiHidden="1" w:unhideWhenUsed="1"/>
-    <w:lsdException w:name="Table List 6" w:semiHidden="1" w:unhideWhenUsed="1"/>
-    <w:lsdException w:name="Table List 7" w:semiHidden="1" w:unhideWhenUsed="1"/>
-    <w:lsdException w:name="Table List 8" w:semiHidden="1" w:unhideWhenUsed="1"/>
-    <w:lsdException w:name="Table 3D effects 1" w:semiHidden="1" w:unhideWhenUsed="1"/>
-    <w:lsdException w:name="Table 3D effects 2" w:semiHidden="1" w:unhideWhenUsed="1"/>
-    <w:lsdException w:name="Table 3D effects 3" w:semiHidden="1" w:unhideWhenUsed="1"/>
-    <w:lsdException w:name="Table Contemporary" w:semiHidden="1" w:unhideWhenUsed="1"/>
-    <w:lsdException w:name="Table Elegant" w:semiHidden="1" w:unhideWhenUsed="1"/>
-    <w:lsdException w:name="Table Professional" w:semiHidden="1" w:unhideWhenUsed="1"/>
-    <w:lsdException w:name="Table Subtle 1" w:semiHidden="1" w:unhideWhenUsed="1"/>
-    <w:lsdException w:name="Table Subtle 2" w:semiHidden="1" w:unhideWhenUsed="1"/>
-    <w:lsdException w:name="Table Web 1" w:semiHidden="1" w:unhideWhenUsed="1"/>
-    <w:lsdException w:name="Table Web 2" w:semiHidden="1" w:unhideWhenUsed="1"/>
-    <w:lsdException w:name="Table Web 3" w:semiHidden="1" w:unhideWhenUsed="1"/>
-    <w:lsdException w:name="Balloon Text" w:semiHidden="1" w:unhideWhenUsed="1"/>
-    <w:lsdException w:name="Table Grid" w:uiPriority="39"/>
-    <w:lsdException w:name="Table Theme" w:semiHidden="1" w:unhideWhenUsed="1"/>
-    <w:lsdException w:name="Placeholder Text" w:semiHidden="1"/>
-    <w:lsdException w:name="No Spacing" w:uiPriority="1" w:qFormat="1"/>
-    <w:lsdException w:name="Light Shading" w:uiPriority="60"/>
-    <w:lsdException w:name="Light List" w:uiPriority="61"/>
-    <w:lsdException w:name="Light Grid" w:uiPriority="62"/>
-    <w:lsdException w:name="Medium Shading 1" w:uiPriority="63"/>
-    <w:lsdException w:name="Medium Shading 2" w:uiPriority="64"/>
-    <w:lsdException w:name="Medium List 1" w:uiPriority="65"/>
-    <w:lsdException w:name="Medium List 2" w:uiPriority="66"/>
-    <w:lsdException w:name="Medium Grid 1" w:uiPriority="67"/>
-    <w:lsdException w:name="Medium Grid 2" w:uiPriority="68"/>
-    <w:lsdException w:name="Medium Grid 3" w:uiPriority="69"/>
-    <w:lsdException w:name="Dark List" w:uiPriority="70"/>
-    <w:lsdException w:name="Colorful Shading" w:uiPriority="71"/>
-    <w:lsdException w:name="Colorful List" w:uiPriority="72"/>
-    <w:lsdException w:name="Colorful Grid" w:uiPriority="73"/>
-    <w:lsdException w:name="Light Shading Accent 1" w:uiPriority="60"/>
-    <w:lsdException w:name="Light List Accent 1" w:uiPriority="61"/>
-    <w:lsdException w:name="Light Grid Accent 1" w:uiPriority="62"/>
-    <w:lsdException w:name="Medium Shading 1 Accent 1" w:uiPriority="63"/>
-    <w:lsdException w:name="Medium Shading 2 Accent 1" w:uiPriority="64"/>
-    <w:lsdException w:name="Medium List 1 Accent 1" w:uiPriority="65"/>
-    <w:lsdException w:name="Revision" w:semiHidden="1"/>
-    <w:lsdException w:name="List Paragraph" w:uiPriority="34" w:qFormat="1"/>
-    <w:lsdException w:name="Quote" w:uiPriority="29" w:qFormat="1"/>
-    <w:lsdException w:name="Intense Quote" w:uiPriority="30" w:qFormat="1"/>
-    <w:lsdException w:name="Medium List 2 Accent 1" w:uiPriority="66"/>
-    <w:lsdException w:name="Medium Grid 1 Accent 1" w:uiPriority="67"/>
-    <w:lsdException w:name="Medium Grid 2 Accent 1" w:uiPriority="68"/>
-    <w:lsdException w:name="Medium Grid 3 Accent 1" w:uiPriority="69"/>
-    <w:lsdException w:name="Dark List Accent 1" w:uiPriority="70"/>
-    <w:lsdException w:name="Colorful Shading Accent 1" w:uiPriority="71"/>
-    <w:lsdException w:name="Colorful List Accent 1" w:uiPriority="72"/>
-    <w:lsdException w:name="Colorful Grid Accent 1" w:uiPriority="73"/>
-    <w:lsdException w:name="Light Shading Accent 2" w:uiPriority="60"/>
-    <w:lsdException w:name="Light List Accent 2" w:uiPriority="61"/>
-    <w:lsdException w:name="Light Grid Accent 2" w:uiPriority="62"/>
-    <w:lsdException w:name="Medium Shading 1 Accent 2" w:uiPriority="63"/>
-    <w:lsdException w:name="Medium Shading 2 Accent 2" w:uiPriority="64"/>
-    <w:lsdException w:name="Medium List 1 Accent 2" w:uiPriority="65"/>
-    <w:lsdException w:name="Medium List 2 Accent 2" w:uiPriority="66"/>
-    <w:lsdException w:name="Medium Grid 1 Accent 2" w:uiPriority="67"/>
-    <w:lsdException w:name="Medium Grid 2 Accent 2" w:uiPriority="68"/>
-    <w:lsdException w:name="Medium Grid 3 Accent 2" w:uiPriority="69"/>
-    <w:lsdException w:name="Dark List Accent 2" w:uiPriority="70"/>
-    <w:lsdException w:name="Colorful Shading Accent 2" w:uiPriority="71"/>
-    <w:lsdException w:name="Colorful List Accent 2" w:uiPriority="72"/>
-    <w:lsdException w:name="Colorful Grid Accent 2" w:uiPriority="73"/>
-    <w:lsdException w:name="Light Shading Accent 3" w:uiPriority="60"/>
-    <w:lsdException w:name="Light List Accent 3" w:uiPriority="61"/>
-    <w:lsdException w:name="Light Grid Accent 3" w:uiPriority="62"/>
-    <w:lsdException w:name="Medium Shading 1 Accent 3" w:uiPriority="63"/>
-    <w:lsdException w:name="Medium Shading 2 Accent 3" w:uiPriority="64"/>
-    <w:lsdException w:name="Medium List 1 Accent 3" w:uiPriority="65"/>
-    <w:lsdException w:name="Medium List 2 Accent 3" w:uiPriority="66"/>
-    <w:lsdException w:name="Medium Grid 1 Accent 3" w:uiPriority="67"/>
-    <w:lsdException w:name="Medium Grid 2 Accent 3" w:uiPriority="68"/>
-    <w:lsdException w:name="Medium Grid 3 Accent 3" w:uiPriority="69"/>
-    <w:lsdException w:name="Dark List Accent 3" w:uiPriority="70"/>
-    <w:lsdException w:name="Colorful Shading Accent 3" w:uiPriority="71"/>
-    <w:lsdException w:name="Colorful List Accent 3" w:uiPriority="72"/>
-    <w:lsdException w:name="Colorful Grid Accent 3" w:uiPriority="73"/>
-    <w:lsdException w:name="Light Shading Accent 4" w:uiPriority="60"/>
-    <w:lsdException w:name="Light List Accent 4" w:uiPriority="61"/>
-    <w:lsdException w:name="Light Grid Accent 4" w:uiPriority="62"/>
-    <w:lsdException w:name="Medium Shading 1 Accent 4" w:uiPriority="63"/>
-    <w:lsdException w:name="Medium Shading 2 Accent 4" w:uiPriority="64"/>
-    <w:lsdException w:name="Medium List 1 Accent 4" w:uiPriority="65"/>
-    <w:lsdException w:name="Medium List 2 Accent 4" w:uiPriority="66"/>
-    <w:lsdException w:name="Medium Grid 1 Accent 4" w:uiPriority="67"/>
-    <w:lsdException w:name="Medium Grid 2 Accent 4" w:uiPriority="68"/>
-    <w:lsdException w:name="Medium Grid 3 Accent 4" w:uiPriority="69"/>
-    <w:lsdException w:name="Dark List Accent 4" w:uiPriority="70"/>
-    <w:lsdException w:name="Colorful Shading Accent 4" w:uiPriority="71"/>
-    <w:lsdException w:name="Colorful List Accent 4" w:uiPriority="72"/>
-    <w:lsdException w:name="Colorful Grid Accent 4" w:uiPriority="73"/>
-    <w:lsdException w:name="Light Shading Accent 5" w:uiPriority="60"/>
-    <w:lsdException w:name="Light List Accent 5" w:uiPriority="61"/>
-    <w:lsdException w:name="Light Grid Accent 5" w:uiPriority="62"/>
-    <w:lsdException w:name="Medium Shading 1 Accent 5" w:uiPriority="63"/>
-    <w:lsdException w:name="Medium Shading 2 Accent 5" w:uiPriority="64"/>
-    <w:lsdException w:name="Medium List 1 Accent 5" w:uiPriority="65"/>
-    <w:lsdException w:name="Medium List 2 Accent 5" w:uiPriority="66"/>
-    <w:lsdException w:name="Medium Grid 1 Accent 5" w:uiPriority="67"/>
-    <w:lsdException w:name="Medium Grid 2 Accent 5" w:uiPriority="68"/>
-    <w:lsdException w:name="Medium Grid 3 Accent 5" w:uiPriority="69"/>
-    <w:lsdException w:name="Dark List Accent 5" w:uiPriority="70"/>
-    <w:lsdException w:name="Colorful Shading Accent 5" w:uiPriority="71"/>
-    <w:lsdException w:name="Colorful List Accent 5" w:uiPriority="72"/>
-    <w:lsdException w:name="Colorful Grid Accent 5" w:uiPriority="73"/>
-    <w:lsdException w:name="Light Shading Accent 6" w:uiPriority="60"/>
-    <w:lsdException w:name="Light List Accent 6" w:uiPriority="61"/>
-    <w:lsdException w:name="Light Grid Accent 6" w:uiPriority="62"/>
-    <w:lsdException w:name="Medium Shading 1 Accent 6" w:uiPriority="63"/>
-    <w:lsdException w:name="Medium Shading 2 Accent 6" w:uiPriority="64"/>
-    <w:lsdException w:name="Medium List 1 Accent 6" w:uiPriority="65"/>
-    <w:lsdException w:name="Medium List 2 Accent 6" w:uiPriority="66"/>
-    <w:lsdException w:name="Medium Grid 1 Accent 6" w:uiPriority="67"/>
-    <w:lsdException w:name="Medium Grid 2 Accent 6" w:uiPriority="68"/>
-    <w:lsdException w:name="Medium Grid 3 Accent 6" w:uiPriority="69"/>
-    <w:lsdException w:name="Dark List Accent 6" w:uiPriority="70"/>
-    <w:lsdException w:name="Colorful Shading Accent 6" w:uiPriority="71"/>
-    <w:lsdException w:name="Colorful List Accent 6" w:uiPriority="72"/>
-    <w:lsdException w:name="Colorful Grid Accent 6" w:uiPriority="73"/>
-    <w:lsdException w:name="Subtle Emphasis" w:uiPriority="19" w:qFormat="1"/>
-    <w:lsdException w:name="Intense Emphasis" w:uiPriority="21" w:qFormat="1"/>
-    <w:lsdException w:name="Subtle Reference" w:uiPriority="31" w:qFormat="1"/>
-    <w:lsdException w:name="Intense Reference" w:uiPriority="32" w:qFormat="1"/>
-    <w:lsdException w:name="Book Title" w:uiPriority="33" w:qFormat="1"/>
-    <w:lsdException w:name="Bibliography" w:semiHidden="1" w:uiPriority="37" w:unhideWhenUsed="1"/>
-    <w:lsdException w:name="TOC Heading" w:semiHidden="1" w:uiPriority="39" w:unhideWhenUsed="1" w:qFormat="1"/>
-    <w:lsdException w:name="Plain Table 1" w:uiPriority="41"/>
-    <w:lsdException w:name="Plain Table 2" w:uiPriority="42"/>
-    <w:lsdException w:name="Plain Table 3" w:uiPriority="43"/>
-    <w:lsdException w:name="Plain Table 4" w:uiPriority="44"/>
-    <w:lsdException w:name="Plain Table 5" w:uiPriority="45"/>
-    <w:lsdException w:name="Grid Table Light" w:uiPriority="40"/>
-    <w:lsdException w:name="Grid Table 1 Light" w:uiPriority="46"/>
-    <w:lsdException w:name="Grid Table 2" w:uiPriority="47"/>
-    <w:lsdException w:name="Grid Table 3" w:uiPriority="48"/>
-    <w:lsdException w:name="Grid Table 4" w:uiPriority="49"/>
-    <w:lsdException w:name="Grid Table 5 Dark" w:uiPriority="50"/>
-    <w:lsdException w:name="Grid Table 6 Colorful" w:uiPriority="51"/>
-    <w:lsdException w:name="Grid Table 7 Colorful" w:uiPriority="52"/>
-    <w:lsdException w:name="Grid Table 1 Light Accent 1" w:uiPriority="46"/>
-    <w:lsdException w:name="Grid Table 2 Accent 1" w:uiPriority="47"/>
-    <w:lsdException w:name="Grid Table 3 Accent 1" w:uiPriority="48"/>
-    <w:lsdException w:name="Grid Table 4 Accent 1" w:uiPriority="49"/>
-    <w:lsdException w:name="Grid Table 5 Dark Accent 1" w:uiPriority="50"/>
-    <w:lsdException w:name="Grid Table 6 Colorful Accent 1" w:uiPriority="51"/>
-    <w:lsdException w:name="Grid Table 7 Colorful Accent 1" w:uiPriority="52"/>
-    <w:lsdException w:name="Grid Table 1 Light Accent 2" w:uiPriority="46"/>
-    <w:lsdException w:name="Grid Table 2 Accent 2" w:uiPriority="47"/>
-    <w:lsdException w:name="Grid Table 3 Accent 2" w:uiPriority="48"/>
-    <w:lsdException w:name="Grid Table 4 Accent 2" w:uiPriority="49"/>
-    <w:lsdException w:name="Grid Table 5 Dark Accent 2" w:uiPriority="50"/>
-    <w:lsdException w:name="Grid Table 6 Colorful Accent 2" w:uiPriority="51"/>
-    <w:lsdException w:name="Grid Table 7 Colorful Accent 2" w:uiPriority="52"/>
-    <w:lsdException w:name="Grid Table 1 Light Accent 3" w:uiPriority="46"/>
-    <w:lsdException w:name="Grid Table 2 Accent 3" w:uiPriority="47"/>
-    <w:lsdException w:name="Grid Table 3 Accent 3" w:uiPriority="48"/>
-    <w:lsdException w:name="Grid Table 4 Accent 3" w:uiPriority="49"/>
-    <w:lsdException w:name="Grid Table 5 Dark Accent 3" w:uiPriority="50"/>
-    <w:lsdException w:name="Grid Table 6 Colorful Accent 3" w:uiPriority="51"/>
-    <w:lsdException w:name="Grid Table 7 Colorful Accent 3" w:uiPriority="52"/>
-    <w:lsdException w:name="Grid Table 1 Light Accent 4" w:uiPriority="46"/>
-    <w:lsdException w:name="Grid Table 2 Accent 4" w:uiPriority="47"/>
-    <w:lsdException w:name="Grid Table 3 Accent 4" w:uiPriority="48"/>
-    <w:lsdException w:name="Grid Table 4 Accent 4" w:uiPriority="49"/>
-    <w:lsdException w:name="Grid Table 5 Dark Accent 4" w:uiPriority="50"/>
-    <w:lsdException w:name="Grid Table 6 Colorful Accent 4" w:uiPriority="51"/>
-    <w:lsdException w:name="Grid Table 7 Colorful Accent 4" w:uiPriority="52"/>
-    <w:lsdException w:name="Grid Table 1 Light Accent 5" w:uiPriority="46"/>
-    <w:lsdException w:name="Grid Table 2 Accent 5" w:uiPriority="47"/>
-    <w:lsdException w:name="Grid Table 3 Accent 5" w:uiPriority="48"/>
-    <w:lsdException w:name="Grid Table 4 Accent 5" w:uiPriority="49"/>
-    <w:lsdException w:name="Grid Table 5 Dark Accent 5" w:uiPriority="50"/>
-    <w:lsdException w:name="Grid Table 6 Colorful Accent 5" w:uiPriority="51"/>
-    <w:lsdException w:name="Grid Table 7 Colorful Accent 5" w:uiPriority="52"/>
-    <w:lsdException w:name="Grid Table 1 Light Accent 6" w:uiPriority="46"/>
-    <w:lsdException w:name="Grid Table 2 Accent 6" w:uiPriority="47"/>
-    <w:lsdException w:name="Grid Table 3 Accent 6" w:uiPriority="48"/>
-    <w:lsdException w:name="Grid Table 4 Accent 6" w:uiPriority="49"/>
-    <w:lsdException w:name="Grid Table 5 Dark Accent 6" w:uiPriority="50"/>
-    <w:lsdException w:name="Grid Table 6 Colorful Accent 6" w:uiPriority="51"/>
-    <w:lsdException w:name="Grid Table 7 Colorful Accent 6" w:uiPriority="52"/>
-    <w:lsdException w:name="List Table 1 Light" w:uiPriority="46"/>
-    <w:lsdException w:name="List Table 2" w:uiPriority="47"/>
-    <w:lsdException w:name="List Table 3" w:uiPriority="48"/>
-    <w:lsdException w:name="List Table 4" w:uiPriority="49"/>
-    <w:lsdException w:name="List Table 5 Dark" w:uiPriority="50"/>
-    <w:lsdException w:name="List Table 6 Colorful" w:uiPriority="51"/>
-    <w:lsdException w:name="List Table 7 Colorful" w:uiPriority="52"/>
-    <w:lsdException w:name="List Table 1 Light Accent 1" w:uiPriority="46"/>
-    <w:lsdException w:name="List Table 2 Accent 1" w:uiPriority="47"/>
-    <w:lsdException w:name="List Table 3 Accent 1" w:uiPriority="48"/>
-    <w:lsdException w:name="List Table 4 Accent 1" w:uiPriority="49"/>
-    <w:lsdException w:name="List Table 5 Dark Accent 1" w:uiPriority="50"/>
-    <w:lsdException w:name="List Table 6 Colorful Accent 1" w:uiPriority="51"/>
-    <w:lsdException w:name="List Table 7 Colorful Accent 1" w:uiPriority="52"/>
-    <w:lsdException w:name="List Table 1 Light Accent 2" w:uiPriority="46"/>
-    <w:lsdException w:name="List Table 2 Accent 2" w:uiPriority="47"/>
-    <w:lsdException w:name="List Table 3 Accent 2" w:uiPriority="48"/>
-    <w:lsdException w:name="List Table 4 Accent 2" w:uiPriority="49"/>
-    <w:lsdException w:name="List Table 5 Dark Accent 2" w:uiPriority="50"/>
-    <w:lsdException w:name="List Table 6 Colorful Accent 2" w:uiPriority="51"/>
-    <w:lsdException w:name="List Table 7 Colorful Accent 2" w:uiPriority="52"/>
-    <w:lsdException w:name="List Table 1 Light Accent 3" w:uiPriority="46"/>
-    <w:lsdException w:name="List Table 2 Accent 3" w:uiPriority="47"/>
-    <w:lsdException w:name="List Table 3 Accent 3" w:uiPriority="48"/>
-    <w:lsdException w:name="List Table 4 Accent 3" w:uiPriority="49"/>
-    <w:lsdException w:name="List Table 5 Dark Accent 3" w:uiPriority="50"/>
-    <w:lsdException w:name="List Table 6 Colorful Accent 3" w:uiPriority="51"/>
-    <w:lsdException w:name="List Table 7 Colorful Accent 3" w:uiPriority="52"/>
-    <w:lsdException w:name="List Table 1 Light Accent 4" w:uiPriority="46"/>
-    <w:lsdException w:name="List Table 2 Accent 4" w:uiPriority="47"/>
-    <w:lsdException w:name="List Table 3 Accent 4" w:uiPriority="48"/>
-    <w:lsdException w:name="List Table 4 Accent 4" w:uiPriority="49"/>
-    <w:lsdException w:name="List Table 5 Dark Accent 4" w:uiPriority="50"/>
-    <w:lsdException w:name="List Table 6 Colorful Accent 4" w:uiPriority="51"/>
-    <w:lsdException w:name="List Table 7 Colorful Accent 4" w:uiPriority="52"/>
-    <w:lsdException w:name="List Table 1 Light Accent 5" w:uiPriority="46"/>
-    <w:lsdException w:name="List Table 2 Accent 5" w:uiPriority="47"/>
-    <w:lsdException w:name="List Table 3 Accent 5" w:uiPriority="48"/>
-    <w:lsdException w:name="List Table 4 Accent 5" w:uiPriority="49"/>
-    <w:lsdException w:name="List Table 5 Dark Accent 5" w:uiPriority="50"/>
-    <w:lsdException w:name="List Table 6 Colorful Accent 5" w:uiPriority="51"/>
-    <w:lsdException w:name="List Table 7 Colorful Accent 5" w:uiPriority="52"/>
-    <w:lsdException w:name="List Table 1 Light Accent 6" w:uiPriority="46"/>
-    <w:lsdException w:name="List Table 2 Accent 6" w:uiPriority="47"/>
-    <w:lsdException w:name="List Table 3 Accent 6" w:uiPriority="48"/>
-    <w:lsdException w:name="List Table 4 Accent 6" w:uiPriority="49"/>
-    <w:lsdException w:name="List Table 5 Dark Accent 6" w:uiPriority="50"/>
-    <w:lsdException w:name="List Table 6 Colorful Accent 6" w:uiPriority="51"/>
-    <w:lsdException w:name="List Table 7 Colorful Accent 6" w:uiPriority="52"/>
-  </w:latentStyles>
-  <w:style w:type="paragraph" w:default="1" w:styleId="a">
-    <w:name w:val="Normal"/>
-    <w:qFormat/>
-  </w:style>
-  <w:style w:type="character" w:default="1" w:styleId="a0">
-    <w:name w:val="Default Paragraph Font"/>
-    <w:uiPriority w:val="1"/>
-    <w:semiHidden/>
-    <w:unhideWhenUsed/>
-  </w:style>
-  <w:style w:type="table" w:default="1" w:styleId="a1">
-    <w:name w:val="Normal Table"/>
-    <w:uiPriority w:val="99"/>
-    <w:semiHidden/>
-    <w:unhideWhenUsed/>
-    <w:tblPr>
-      <w:tblInd w:w="0" w:type="dxa"/>
-      <w:tblCellMar>
-        <w:top w:w="0" w:type="dxa"/>
-        <w:left w:w="108" w:type="dxa"/>
-        <w:bottom w:w="0" w:type="dxa"/>
-        <w:right w:w="108" w:type="dxa"/>
-      </w:tblCellMar>
-    </w:tblPr>
-  </w:style>
-  <w:style w:type="numbering" w:default="1" w:styleId="a2">
-    <w:name w:val="No List"/>
-    <w:uiPriority w:val="99"/>
-    <w:semiHidden/>
-    <w:unhideWhenUsed/>
-  </w:style>
-  <w:style w:type="character" w:styleId="a3">
-    <w:name w:val="Placeholder Text"/>
-    <w:basedOn w:val="a0"/>
-    <w:uiPriority w:val="99"/>
-    <w:semiHidden/>
-    <w:rsid w:val="00BC5101"/>
-    <w:rPr>
-      <w:color w:val="808080"/>
-    </w:rPr>
-  </w:style>
-</w:styles>
-</file>
-
-<file path=word/glossary/webSettings.xml><?xml version="1.0" encoding="utf-8"?>
-<w:webSettings xmlns:mc="http://schemas.openxmlformats.org/markup-compatibility/2006" xmlns:r="http://schemas.openxmlformats.org/officeDocument/2006/relationships" xmlns:w="http://schemas.openxmlformats.org/wordprocessingml/2006/main" xmlns:w14="http://schemas.microsoft.com/office/word/2010/wordml" xmlns:w15="http://schemas.microsoft.com/office/word/2012/wordml" mc:Ignorable="w14 w15">
-  <w:optimizeForBrowser/>
-  <w:allowPNG/>
-</w:webSettings>
 </file>
 
 <file path=word/theme/theme1.xml><?xml version="1.0" encoding="utf-8"?>
@@ -10319,7 +10133,7 @@
 </file>
 
 <file path=customXml/itemProps1.xml><?xml version="1.0" encoding="utf-8"?>
-<ds:datastoreItem xmlns:ds="http://schemas.openxmlformats.org/officeDocument/2006/customXml" ds:itemID="{A7442098-B2E6-4EB8-8D54-0F03F241C489}">
+<ds:datastoreItem xmlns:ds="http://schemas.openxmlformats.org/officeDocument/2006/customXml" ds:itemID="{5F63C47E-A382-4EE8-936E-5C7E3904F2A3}">
   <ds:schemaRefs>
     <ds:schemaRef ds:uri="http://schemas.openxmlformats.org/officeDocument/2006/bibliography"/>
   </ds:schemaRefs>

</xml_diff>